<commit_message>
works to present the selected location
</commit_message>
<xml_diff>
--- a/Awesome places.docx
+++ b/Awesome places.docx
@@ -8,19 +8,11 @@
           <w:lang w:val="es-ES"/>
         </w:rPr>
       </w:pPr>
-      <w:proofErr w:type="spellStart"/>
-      <w:r>
-        <w:rPr>
-          <w:lang w:val="es-ES"/>
-        </w:rPr>
-        <w:t>Awesome</w:t>
-      </w:r>
-      <w:proofErr w:type="spellEnd"/>
-      <w:r>
-        <w:rPr>
-          <w:lang w:val="es-ES"/>
-        </w:rPr>
-        <w:t xml:space="preserve"> places:</w:t>
+      <w:r>
+        <w:rPr>
+          <w:lang w:val="es-ES"/>
+        </w:rPr>
+        <w:t>Awesome places:</w:t>
       </w:r>
     </w:p>
     <w:p>
@@ -49,79 +41,2171 @@
           <w:lang w:val="es-ES"/>
         </w:rPr>
       </w:pPr>
-      <w:proofErr w:type="spellStart"/>
-      <w:r>
-        <w:rPr>
-          <w:lang w:val="es-ES"/>
-        </w:rPr>
-        <w:t>Ionic</w:t>
-      </w:r>
-      <w:proofErr w:type="spellEnd"/>
-      <w:r>
-        <w:rPr>
-          <w:lang w:val="es-ES"/>
+      <w:r>
+        <w:rPr>
+          <w:lang w:val="es-ES"/>
+        </w:rPr>
+        <w:t>Ionic start awesome-places</w:t>
+      </w:r>
+    </w:p>
+    <w:p>
+      <w:pPr>
+        <w:rPr>
+          <w:lang w:val="es-ES"/>
+        </w:rPr>
+      </w:pPr>
+    </w:p>
+    <w:p>
+      <w:pPr>
+        <w:rPr>
+          <w:lang w:val="es-ES"/>
+        </w:rPr>
+      </w:pPr>
+      <w:r>
+        <w:rPr>
+          <w:lang w:val="es-ES"/>
+        </w:rPr>
+        <w:t>Añadir repositorio de git</w:t>
+      </w:r>
+    </w:p>
+    <w:p>
+      <w:pPr>
+        <w:rPr>
+          <w:lang w:val="es-ES"/>
+        </w:rPr>
+      </w:pPr>
+    </w:p>
+    <w:p>
+      <w:pPr>
+        <w:rPr>
+          <w:lang w:val="es-ES"/>
+        </w:rPr>
+      </w:pPr>
+      <w:r>
+        <w:rPr>
+          <w:lang w:val="es-ES"/>
+        </w:rPr>
+        <w:t>Ionic g page …</w:t>
+      </w:r>
+    </w:p>
+    <w:p>
+      <w:pPr>
+        <w:rPr>
+          <w:lang w:val="es-ES"/>
+        </w:rPr>
+      </w:pPr>
+      <w:r>
+        <w:rPr>
+          <w:lang w:val="es-ES"/>
+        </w:rPr>
+        <w:t xml:space="preserve">Se utilizaran 4 paginas </w:t>
+      </w:r>
+    </w:p>
+    <w:p>
+      <w:pPr>
+        <w:rPr>
+          <w:lang w:val="es-ES"/>
+        </w:rPr>
+      </w:pPr>
+      <w:r>
+        <w:rPr>
+          <w:lang w:val="es-ES"/>
+        </w:rPr>
+        <w:t>El home donde se desplegaran todos los lugares guardados,</w:t>
+      </w:r>
+    </w:p>
+    <w:p>
+      <w:pPr>
+        <w:rPr>
+          <w:lang w:val="es-ES"/>
+        </w:rPr>
+      </w:pPr>
+      <w:r>
+        <w:rPr>
+          <w:lang w:val="es-ES"/>
+        </w:rPr>
+        <w:t>Place: La pagina de cada lugar con sus detalles,</w:t>
+      </w:r>
+    </w:p>
+    <w:p>
+      <w:pPr>
+        <w:rPr>
+          <w:lang w:val="es-ES"/>
+        </w:rPr>
+      </w:pPr>
+      <w:r>
+        <w:rPr>
+          <w:lang w:val="es-ES"/>
+        </w:rPr>
+        <w:t>Add-place,</w:t>
+      </w:r>
+    </w:p>
+    <w:p>
+      <w:pPr>
+        <w:rPr>
+          <w:lang w:val="es-ES"/>
+        </w:rPr>
+      </w:pPr>
+      <w:r>
+        <w:rPr>
+          <w:lang w:val="es-ES"/>
+        </w:rPr>
+        <w:t>Set-location</w:t>
+      </w:r>
+    </w:p>
+    <w:p>
+      <w:pPr>
+        <w:rPr>
+          <w:lang w:val="es-ES"/>
+        </w:rPr>
+      </w:pPr>
+    </w:p>
+    <w:p>
+      <w:pPr>
+        <w:rPr>
+          <w:b/>
+          <w:lang w:val="es-ES"/>
+        </w:rPr>
+      </w:pPr>
+      <w:r>
+        <w:rPr>
+          <w:lang w:val="es-ES"/>
+        </w:rPr>
+        <w:t xml:space="preserve">Añadirlas al app module en </w:t>
+      </w:r>
+      <w:r>
+        <w:rPr>
+          <w:b/>
+          <w:lang w:val="es-ES"/>
+        </w:rPr>
+        <w:t>declarations</w:t>
+      </w:r>
+      <w:r>
+        <w:rPr>
+          <w:lang w:val="es-ES"/>
+        </w:rPr>
+        <w:t xml:space="preserve"> y </w:t>
+      </w:r>
+      <w:r>
+        <w:rPr>
+          <w:b/>
+          <w:lang w:val="es-ES"/>
+        </w:rPr>
+        <w:t>entryComponents</w:t>
+      </w:r>
+    </w:p>
+    <w:p>
+      <w:pPr>
+        <w:rPr>
+          <w:b/>
+          <w:lang w:val="es-ES"/>
+        </w:rPr>
+      </w:pPr>
+      <w:r>
+        <w:rPr>
+          <w:b/>
+          <w:lang w:val="es-ES"/>
+        </w:rPr>
+        <w:drawing>
+          <wp:inline distT="0" distB="0" distL="0" distR="0" wp14:anchorId="62B5AA16" wp14:editId="1512F060">
+            <wp:extent cx="3979753" cy="1681871"/>
+            <wp:effectExtent l="0" t="0" r="8255" b="0"/>
+            <wp:docPr id="1" name="Imagen 1"/>
+            <wp:cNvGraphicFramePr>
+              <a:graphicFrameLocks xmlns:a="http://schemas.openxmlformats.org/drawingml/2006/main" noChangeAspect="1"/>
+            </wp:cNvGraphicFramePr>
+            <a:graphic xmlns:a="http://schemas.openxmlformats.org/drawingml/2006/main">
+              <a:graphicData uri="http://schemas.openxmlformats.org/drawingml/2006/picture">
+                <pic:pic xmlns:pic="http://schemas.openxmlformats.org/drawingml/2006/picture">
+                  <pic:nvPicPr>
+                    <pic:cNvPr id="1" name=""/>
+                    <pic:cNvPicPr/>
+                  </pic:nvPicPr>
+                  <pic:blipFill>
+                    <a:blip r:embed="rId4"/>
+                    <a:stretch>
+                      <a:fillRect/>
+                    </a:stretch>
+                  </pic:blipFill>
+                  <pic:spPr>
+                    <a:xfrm>
+                      <a:off x="0" y="0"/>
+                      <a:ext cx="4006974" cy="1693375"/>
+                    </a:xfrm>
+                    <a:prstGeom prst="rect">
+                      <a:avLst/>
+                    </a:prstGeom>
+                  </pic:spPr>
+                </pic:pic>
+              </a:graphicData>
+            </a:graphic>
+          </wp:inline>
+        </w:drawing>
+      </w:r>
+    </w:p>
+    <w:p>
+      <w:pPr>
+        <w:rPr>
+          <w:b/>
+          <w:lang w:val="es-ES"/>
+        </w:rPr>
+      </w:pPr>
+    </w:p>
+    <w:p>
+      <w:pPr>
+        <w:rPr>
+          <w:b/>
+          <w:lang w:val="es-ES"/>
+        </w:rPr>
+      </w:pPr>
+      <w:r>
+        <w:rPr>
+          <w:b/>
+          <w:lang w:val="es-ES"/>
+        </w:rPr>
+        <w:t>MODELOS:</w:t>
+      </w:r>
+    </w:p>
+    <w:p>
+      <w:pPr>
+        <w:rPr>
+          <w:b/>
+          <w:lang w:val="es-ES"/>
+        </w:rPr>
+      </w:pPr>
+      <w:r>
+        <w:rPr>
+          <w:b/>
+          <w:lang w:val="es-ES"/>
+        </w:rPr>
+        <w:t>Se utilizaran 2 modulos para describir la data</w:t>
+      </w:r>
+    </w:p>
+    <w:p>
+      <w:pPr>
+        <w:rPr>
+          <w:b/>
+          <w:lang w:val="es-ES"/>
+        </w:rPr>
+      </w:pPr>
+      <w:r>
+        <w:rPr>
+          <w:b/>
+          <w:lang w:val="es-ES"/>
+        </w:rPr>
+        <w:t>Location</w:t>
+      </w:r>
+    </w:p>
+    <w:p>
+      <w:pPr>
+        <w:rPr>
+          <w:b/>
+          <w:lang w:val="es-ES"/>
+        </w:rPr>
+      </w:pPr>
+      <w:r>
+        <w:rPr>
+          <w:b/>
+          <w:lang w:val="es-ES"/>
+        </w:rPr>
+        <w:t>Place (individual)</w:t>
+      </w:r>
+    </w:p>
+    <w:p>
+      <w:pPr>
+        <w:rPr>
+          <w:b/>
+          <w:lang w:val="es-ES"/>
+        </w:rPr>
+      </w:pPr>
+      <w:r>
+        <w:rPr>
+          <w:b/>
+          <w:lang w:val="es-ES"/>
+        </w:rPr>
+        <w:t>Se crea una carpeta models en src y se crea el location.ts</w:t>
+      </w:r>
+    </w:p>
+    <w:p>
+      <w:pPr>
+        <w:rPr>
+          <w:b/>
+          <w:lang w:val="en-US"/>
+        </w:rPr>
+      </w:pPr>
+      <w:r>
+        <w:rPr>
+          <w:b/>
+          <w:lang w:val="en-US"/>
+        </w:rPr>
+        <w:drawing>
+          <wp:inline distT="0" distB="0" distL="0" distR="0" wp14:anchorId="47FE262A" wp14:editId="03A8FC29">
+            <wp:extent cx="2397223" cy="1001038"/>
+            <wp:effectExtent l="0" t="0" r="0" b="0"/>
+            <wp:docPr id="2" name="Imagen 2"/>
+            <wp:cNvGraphicFramePr>
+              <a:graphicFrameLocks xmlns:a="http://schemas.openxmlformats.org/drawingml/2006/main" noChangeAspect="1"/>
+            </wp:cNvGraphicFramePr>
+            <a:graphic xmlns:a="http://schemas.openxmlformats.org/drawingml/2006/main">
+              <a:graphicData uri="http://schemas.openxmlformats.org/drawingml/2006/picture">
+                <pic:pic xmlns:pic="http://schemas.openxmlformats.org/drawingml/2006/picture">
+                  <pic:nvPicPr>
+                    <pic:cNvPr id="1" name=""/>
+                    <pic:cNvPicPr/>
+                  </pic:nvPicPr>
+                  <pic:blipFill>
+                    <a:blip r:embed="rId5"/>
+                    <a:stretch>
+                      <a:fillRect/>
+                    </a:stretch>
+                  </pic:blipFill>
+                  <pic:spPr>
+                    <a:xfrm>
+                      <a:off x="0" y="0"/>
+                      <a:ext cx="2417725" cy="1009599"/>
+                    </a:xfrm>
+                    <a:prstGeom prst="rect">
+                      <a:avLst/>
+                    </a:prstGeom>
+                  </pic:spPr>
+                </pic:pic>
+              </a:graphicData>
+            </a:graphic>
+          </wp:inline>
+        </w:drawing>
+      </w:r>
+    </w:p>
+    <w:p>
+      <w:pPr>
+        <w:rPr>
+          <w:lang w:val="en-US"/>
+        </w:rPr>
+      </w:pPr>
+      <w:r>
+        <w:rPr>
+          <w:lang w:val="en-US"/>
+        </w:rPr>
+        <w:t>y luego el PlaceModel</w:t>
+      </w:r>
+      <w:r>
+        <w:rPr>
+          <w:lang w:val="en-US"/>
+        </w:rPr>
+        <w:t>:</w:t>
+      </w:r>
+    </w:p>
+    <w:p>
+      <w:r>
+        <w:t>que tendra un location, title, description y imagen, la imagen sera un path osea un string que se almacenara en el dispositivo.</w:t>
+      </w:r>
+    </w:p>
+    <w:p>
+      <w:r>
+        <w:lastRenderedPageBreak/>
+        <w:drawing>
+          <wp:inline distT="0" distB="0" distL="0" distR="0" wp14:anchorId="585760F2" wp14:editId="6A8D118B">
+            <wp:extent cx="3083023" cy="1604111"/>
+            <wp:effectExtent l="0" t="0" r="0" b="0"/>
+            <wp:docPr id="3" name="Imagen 3"/>
+            <wp:cNvGraphicFramePr>
+              <a:graphicFrameLocks xmlns:a="http://schemas.openxmlformats.org/drawingml/2006/main" noChangeAspect="1"/>
+            </wp:cNvGraphicFramePr>
+            <a:graphic xmlns:a="http://schemas.openxmlformats.org/drawingml/2006/main">
+              <a:graphicData uri="http://schemas.openxmlformats.org/drawingml/2006/picture">
+                <pic:pic xmlns:pic="http://schemas.openxmlformats.org/drawingml/2006/picture">
+                  <pic:nvPicPr>
+                    <pic:cNvPr id="1" name=""/>
+                    <pic:cNvPicPr/>
+                  </pic:nvPicPr>
+                  <pic:blipFill>
+                    <a:blip r:embed="rId6"/>
+                    <a:stretch>
+                      <a:fillRect/>
+                    </a:stretch>
+                  </pic:blipFill>
+                  <pic:spPr>
+                    <a:xfrm>
+                      <a:off x="0" y="0"/>
+                      <a:ext cx="3102891" cy="1614449"/>
+                    </a:xfrm>
+                    <a:prstGeom prst="rect">
+                      <a:avLst/>
+                    </a:prstGeom>
+                  </pic:spPr>
+                </pic:pic>
+              </a:graphicData>
+            </a:graphic>
+          </wp:inline>
+        </w:drawing>
+      </w:r>
+    </w:p>
+    <w:p/>
+    <w:p>
+      <w:r>
+        <w:t>Añadiendo la navegación para el add-place</w:t>
+      </w:r>
+    </w:p>
+    <w:p>
+      <w:r>
+        <w:t>Desde el home page añadiéndole ion-buttons en el header:</w:t>
+      </w:r>
+    </w:p>
+    <w:p>
+      <w:r>
+        <w:drawing>
+          <wp:inline distT="0" distB="0" distL="0" distR="0" wp14:anchorId="18A87640" wp14:editId="0560908A">
+            <wp:extent cx="1940023" cy="405863"/>
+            <wp:effectExtent l="0" t="0" r="0" b="635"/>
+            <wp:docPr id="5" name="Imagen 5"/>
+            <wp:cNvGraphicFramePr>
+              <a:graphicFrameLocks xmlns:a="http://schemas.openxmlformats.org/drawingml/2006/main" noChangeAspect="1"/>
+            </wp:cNvGraphicFramePr>
+            <a:graphic xmlns:a="http://schemas.openxmlformats.org/drawingml/2006/main">
+              <a:graphicData uri="http://schemas.openxmlformats.org/drawingml/2006/picture">
+                <pic:pic xmlns:pic="http://schemas.openxmlformats.org/drawingml/2006/picture">
+                  <pic:nvPicPr>
+                    <pic:cNvPr id="1" name=""/>
+                    <pic:cNvPicPr/>
+                  </pic:nvPicPr>
+                  <pic:blipFill>
+                    <a:blip r:embed="rId7"/>
+                    <a:stretch>
+                      <a:fillRect/>
+                    </a:stretch>
+                  </pic:blipFill>
+                  <pic:spPr>
+                    <a:xfrm>
+                      <a:off x="0" y="0"/>
+                      <a:ext cx="1983235" cy="414903"/>
+                    </a:xfrm>
+                    <a:prstGeom prst="rect">
+                      <a:avLst/>
+                    </a:prstGeom>
+                  </pic:spPr>
+                </pic:pic>
+              </a:graphicData>
+            </a:graphic>
+          </wp:inline>
+        </w:drawing>
+      </w:r>
+      <w:r>
+        <w:br/>
+      </w:r>
+    </w:p>
+    <w:p>
+      <w:r>
+        <w:drawing>
+          <wp:inline distT="0" distB="0" distL="0" distR="0" wp14:anchorId="193CF306" wp14:editId="3C9181C2">
+            <wp:extent cx="3425923" cy="1570699"/>
+            <wp:effectExtent l="0" t="0" r="3175" b="4445"/>
+            <wp:docPr id="4" name="Imagen 4"/>
+            <wp:cNvGraphicFramePr>
+              <a:graphicFrameLocks xmlns:a="http://schemas.openxmlformats.org/drawingml/2006/main" noChangeAspect="1"/>
+            </wp:cNvGraphicFramePr>
+            <a:graphic xmlns:a="http://schemas.openxmlformats.org/drawingml/2006/main">
+              <a:graphicData uri="http://schemas.openxmlformats.org/drawingml/2006/picture">
+                <pic:pic xmlns:pic="http://schemas.openxmlformats.org/drawingml/2006/picture">
+                  <pic:nvPicPr>
+                    <pic:cNvPr id="1" name=""/>
+                    <pic:cNvPicPr/>
+                  </pic:nvPicPr>
+                  <pic:blipFill>
+                    <a:blip r:embed="rId8"/>
+                    <a:stretch>
+                      <a:fillRect/>
+                    </a:stretch>
+                  </pic:blipFill>
+                  <pic:spPr>
+                    <a:xfrm>
+                      <a:off x="0" y="0"/>
+                      <a:ext cx="3433502" cy="1574174"/>
+                    </a:xfrm>
+                    <a:prstGeom prst="rect">
+                      <a:avLst/>
+                    </a:prstGeom>
+                  </pic:spPr>
+                </pic:pic>
+              </a:graphicData>
+            </a:graphic>
+          </wp:inline>
+        </w:drawing>
+      </w:r>
+    </w:p>
+    <w:p/>
+    <w:p>
+      <w:r>
+        <w:drawing>
+          <wp:inline distT="0" distB="0" distL="0" distR="0" wp14:anchorId="206A6D2D" wp14:editId="1B865DCB">
+            <wp:extent cx="2511523" cy="805878"/>
+            <wp:effectExtent l="0" t="0" r="3175" b="6985"/>
+            <wp:docPr id="6" name="Imagen 6"/>
+            <wp:cNvGraphicFramePr>
+              <a:graphicFrameLocks xmlns:a="http://schemas.openxmlformats.org/drawingml/2006/main" noChangeAspect="1"/>
+            </wp:cNvGraphicFramePr>
+            <a:graphic xmlns:a="http://schemas.openxmlformats.org/drawingml/2006/main">
+              <a:graphicData uri="http://schemas.openxmlformats.org/drawingml/2006/picture">
+                <pic:pic xmlns:pic="http://schemas.openxmlformats.org/drawingml/2006/picture">
+                  <pic:nvPicPr>
+                    <pic:cNvPr id="1" name=""/>
+                    <pic:cNvPicPr/>
+                  </pic:nvPicPr>
+                  <pic:blipFill>
+                    <a:blip r:embed="rId9"/>
+                    <a:stretch>
+                      <a:fillRect/>
+                    </a:stretch>
+                  </pic:blipFill>
+                  <pic:spPr>
+                    <a:xfrm>
+                      <a:off x="0" y="0"/>
+                      <a:ext cx="2529728" cy="811719"/>
+                    </a:xfrm>
+                    <a:prstGeom prst="rect">
+                      <a:avLst/>
+                    </a:prstGeom>
+                  </pic:spPr>
+                </pic:pic>
+              </a:graphicData>
+            </a:graphic>
+          </wp:inline>
+        </w:drawing>
+      </w:r>
+    </w:p>
+    <w:p/>
+    <w:p/>
+    <w:p/>
+    <w:p/>
+    <w:p/>
+    <w:p/>
+    <w:p/>
+    <w:p/>
+    <w:p/>
+    <w:p/>
+    <w:p/>
+    <w:p/>
+    <w:p/>
+    <w:p/>
+    <w:p/>
+    <w:p>
+      <w:r>
+        <w:t>Luego se le añade contenido al add place, con un formulario donde tendrá los inputs</w:t>
+      </w:r>
+    </w:p>
+    <w:p>
+      <w:r>
+        <w:drawing>
+          <wp:inline distT="0" distB="0" distL="0" distR="0" wp14:anchorId="2BCED89B" wp14:editId="196C3457">
+            <wp:extent cx="3197323" cy="1549822"/>
+            <wp:effectExtent l="0" t="0" r="3175" b="0"/>
+            <wp:docPr id="7" name="Imagen 7"/>
+            <wp:cNvGraphicFramePr>
+              <a:graphicFrameLocks xmlns:a="http://schemas.openxmlformats.org/drawingml/2006/main" noChangeAspect="1"/>
+            </wp:cNvGraphicFramePr>
+            <a:graphic xmlns:a="http://schemas.openxmlformats.org/drawingml/2006/main">
+              <a:graphicData uri="http://schemas.openxmlformats.org/drawingml/2006/picture">
+                <pic:pic xmlns:pic="http://schemas.openxmlformats.org/drawingml/2006/picture">
+                  <pic:nvPicPr>
+                    <pic:cNvPr id="1" name=""/>
+                    <pic:cNvPicPr/>
+                  </pic:nvPicPr>
+                  <pic:blipFill>
+                    <a:blip r:embed="rId10"/>
+                    <a:stretch>
+                      <a:fillRect/>
+                    </a:stretch>
+                  </pic:blipFill>
+                  <pic:spPr>
+                    <a:xfrm>
+                      <a:off x="0" y="0"/>
+                      <a:ext cx="3211240" cy="1556568"/>
+                    </a:xfrm>
+                    <a:prstGeom prst="rect">
+                      <a:avLst/>
+                    </a:prstGeom>
+                  </pic:spPr>
+                </pic:pic>
+              </a:graphicData>
+            </a:graphic>
+          </wp:inline>
+        </w:drawing>
+      </w:r>
+    </w:p>
+    <w:p/>
+    <w:p>
+      <w:r>
+        <w:drawing>
+          <wp:inline distT="0" distB="0" distL="0" distR="0" wp14:anchorId="296C98D6" wp14:editId="73615B62">
+            <wp:extent cx="2168623" cy="727538"/>
+            <wp:effectExtent l="0" t="0" r="0" b="9525"/>
+            <wp:docPr id="8" name="Imagen 8"/>
+            <wp:cNvGraphicFramePr>
+              <a:graphicFrameLocks xmlns:a="http://schemas.openxmlformats.org/drawingml/2006/main" noChangeAspect="1"/>
+            </wp:cNvGraphicFramePr>
+            <a:graphic xmlns:a="http://schemas.openxmlformats.org/drawingml/2006/main">
+              <a:graphicData uri="http://schemas.openxmlformats.org/drawingml/2006/picture">
+                <pic:pic xmlns:pic="http://schemas.openxmlformats.org/drawingml/2006/picture">
+                  <pic:nvPicPr>
+                    <pic:cNvPr id="1" name=""/>
+                    <pic:cNvPicPr/>
+                  </pic:nvPicPr>
+                  <pic:blipFill>
+                    <a:blip r:embed="rId11"/>
+                    <a:stretch>
+                      <a:fillRect/>
+                    </a:stretch>
+                  </pic:blipFill>
+                  <pic:spPr>
+                    <a:xfrm>
+                      <a:off x="0" y="0"/>
+                      <a:ext cx="2194817" cy="736326"/>
+                    </a:xfrm>
+                    <a:prstGeom prst="rect">
+                      <a:avLst/>
+                    </a:prstGeom>
+                  </pic:spPr>
+                </pic:pic>
+              </a:graphicData>
+            </a:graphic>
+          </wp:inline>
+        </w:drawing>
+      </w:r>
+    </w:p>
+    <w:p/>
+    <w:p>
+      <w:r>
+        <w:t>La siguiente parte del formulario estará fuera del list,</w:t>
+      </w:r>
+    </w:p>
+    <w:p>
+      <w:r>
+        <w:t>Añadiendo los botones para elegir la localización, importante ponerle el tipo al botón ya que al estar dentro de un formulario este haría submit de no ponerle el tipo.</w:t>
+      </w:r>
+    </w:p>
+    <w:p>
+      <w:r>
+        <w:drawing>
+          <wp:inline distT="0" distB="0" distL="0" distR="0" wp14:anchorId="1E7E7759" wp14:editId="3E1FA76B">
+            <wp:extent cx="2854423" cy="1325268"/>
+            <wp:effectExtent l="0" t="0" r="0" b="0"/>
+            <wp:docPr id="9" name="Imagen 9"/>
+            <wp:cNvGraphicFramePr>
+              <a:graphicFrameLocks xmlns:a="http://schemas.openxmlformats.org/drawingml/2006/main" noChangeAspect="1"/>
+            </wp:cNvGraphicFramePr>
+            <a:graphic xmlns:a="http://schemas.openxmlformats.org/drawingml/2006/main">
+              <a:graphicData uri="http://schemas.openxmlformats.org/drawingml/2006/picture">
+                <pic:pic xmlns:pic="http://schemas.openxmlformats.org/drawingml/2006/picture">
+                  <pic:nvPicPr>
+                    <pic:cNvPr id="1" name=""/>
+                    <pic:cNvPicPr/>
+                  </pic:nvPicPr>
+                  <pic:blipFill>
+                    <a:blip r:embed="rId12"/>
+                    <a:stretch>
+                      <a:fillRect/>
+                    </a:stretch>
+                  </pic:blipFill>
+                  <pic:spPr>
+                    <a:xfrm>
+                      <a:off x="0" y="0"/>
+                      <a:ext cx="2879033" cy="1336694"/>
+                    </a:xfrm>
+                    <a:prstGeom prst="rect">
+                      <a:avLst/>
+                    </a:prstGeom>
+                  </pic:spPr>
+                </pic:pic>
+              </a:graphicData>
+            </a:graphic>
+          </wp:inline>
+        </w:drawing>
+      </w:r>
+    </w:p>
+    <w:p/>
+    <w:p>
+      <w:r>
+        <w:t xml:space="preserve">Se añade otro botón con la misma estructura y quedaría: </w:t>
+      </w:r>
+      <w:r>
+        <w:br/>
+      </w:r>
+      <w:r>
+        <w:drawing>
+          <wp:inline distT="0" distB="0" distL="0" distR="0" wp14:anchorId="2262E42E" wp14:editId="49819C82">
+            <wp:extent cx="2511523" cy="1893672"/>
+            <wp:effectExtent l="0" t="0" r="3175" b="11430"/>
+            <wp:docPr id="10" name="Imagen 10"/>
+            <wp:cNvGraphicFramePr>
+              <a:graphicFrameLocks xmlns:a="http://schemas.openxmlformats.org/drawingml/2006/main" noChangeAspect="1"/>
+            </wp:cNvGraphicFramePr>
+            <a:graphic xmlns:a="http://schemas.openxmlformats.org/drawingml/2006/main">
+              <a:graphicData uri="http://schemas.openxmlformats.org/drawingml/2006/picture">
+                <pic:pic xmlns:pic="http://schemas.openxmlformats.org/drawingml/2006/picture">
+                  <pic:nvPicPr>
+                    <pic:cNvPr id="1" name=""/>
+                    <pic:cNvPicPr/>
+                  </pic:nvPicPr>
+                  <pic:blipFill>
+                    <a:blip r:embed="rId13"/>
+                    <a:stretch>
+                      <a:fillRect/>
+                    </a:stretch>
+                  </pic:blipFill>
+                  <pic:spPr>
+                    <a:xfrm>
+                      <a:off x="0" y="0"/>
+                      <a:ext cx="2524301" cy="1903307"/>
+                    </a:xfrm>
+                    <a:prstGeom prst="rect">
+                      <a:avLst/>
+                    </a:prstGeom>
+                  </pic:spPr>
+                </pic:pic>
+              </a:graphicData>
+            </a:graphic>
+          </wp:inline>
+        </w:drawing>
+      </w:r>
+    </w:p>
+    <w:p/>
+    <w:p/>
+    <w:p/>
+    <w:p/>
+    <w:p/>
+    <w:p>
+      <w:r>
+        <w:t>Ahora se deberá desplegar un snipet de google maps para ver el lugar seleccionado en el mapa dentro de otro row</w:t>
+      </w:r>
+    </w:p>
+    <w:p>
+      <w:r>
+        <w:drawing>
+          <wp:inline distT="0" distB="0" distL="0" distR="0" wp14:anchorId="38E334BB" wp14:editId="0D5352AC">
+            <wp:extent cx="2625823" cy="2100658"/>
+            <wp:effectExtent l="0" t="0" r="0" b="7620"/>
+            <wp:docPr id="11" name="Imagen 11"/>
+            <wp:cNvGraphicFramePr>
+              <a:graphicFrameLocks xmlns:a="http://schemas.openxmlformats.org/drawingml/2006/main" noChangeAspect="1"/>
+            </wp:cNvGraphicFramePr>
+            <a:graphic xmlns:a="http://schemas.openxmlformats.org/drawingml/2006/main">
+              <a:graphicData uri="http://schemas.openxmlformats.org/drawingml/2006/picture">
+                <pic:pic xmlns:pic="http://schemas.openxmlformats.org/drawingml/2006/picture">
+                  <pic:nvPicPr>
+                    <pic:cNvPr id="1" name=""/>
+                    <pic:cNvPicPr/>
+                  </pic:nvPicPr>
+                  <pic:blipFill>
+                    <a:blip r:embed="rId14"/>
+                    <a:stretch>
+                      <a:fillRect/>
+                    </a:stretch>
+                  </pic:blipFill>
+                  <pic:spPr>
+                    <a:xfrm>
+                      <a:off x="0" y="0"/>
+                      <a:ext cx="2627209" cy="2101767"/>
+                    </a:xfrm>
+                    <a:prstGeom prst="rect">
+                      <a:avLst/>
+                    </a:prstGeom>
+                  </pic:spPr>
+                </pic:pic>
+              </a:graphicData>
+            </a:graphic>
+          </wp:inline>
+        </w:drawing>
+      </w:r>
+      <w:r>
+        <w:drawing>
+          <wp:inline distT="0" distB="0" distL="0" distR="0" wp14:anchorId="187E676A" wp14:editId="40B3618B">
+            <wp:extent cx="2397223" cy="1012688"/>
+            <wp:effectExtent l="0" t="0" r="0" b="3810"/>
+            <wp:docPr id="12" name="Imagen 12"/>
+            <wp:cNvGraphicFramePr>
+              <a:graphicFrameLocks xmlns:a="http://schemas.openxmlformats.org/drawingml/2006/main" noChangeAspect="1"/>
+            </wp:cNvGraphicFramePr>
+            <a:graphic xmlns:a="http://schemas.openxmlformats.org/drawingml/2006/main">
+              <a:graphicData uri="http://schemas.openxmlformats.org/drawingml/2006/picture">
+                <pic:pic xmlns:pic="http://schemas.openxmlformats.org/drawingml/2006/picture">
+                  <pic:nvPicPr>
+                    <pic:cNvPr id="1" name=""/>
+                    <pic:cNvPicPr/>
+                  </pic:nvPicPr>
+                  <pic:blipFill>
+                    <a:blip r:embed="rId15"/>
+                    <a:stretch>
+                      <a:fillRect/>
+                    </a:stretch>
+                  </pic:blipFill>
+                  <pic:spPr>
+                    <a:xfrm>
+                      <a:off x="0" y="0"/>
+                      <a:ext cx="2420073" cy="1022341"/>
+                    </a:xfrm>
+                    <a:prstGeom prst="rect">
+                      <a:avLst/>
+                    </a:prstGeom>
+                  </pic:spPr>
+                </pic:pic>
+              </a:graphicData>
+            </a:graphic>
+          </wp:inline>
+        </w:drawing>
+      </w:r>
+    </w:p>
+    <w:p/>
+    <w:p>
+      <w:r>
+        <w:t>Ahora se va a mostra</w:t>
+      </w:r>
+      <w:r>
+        <w:t>r un preview de la foto tomada y el botón para hacer submit</w:t>
+      </w:r>
+    </w:p>
+    <w:p>
+      <w:r>
+        <w:drawing>
+          <wp:inline distT="0" distB="0" distL="0" distR="0" wp14:anchorId="426EF655" wp14:editId="16C04861">
+            <wp:extent cx="2397223" cy="1772180"/>
+            <wp:effectExtent l="0" t="0" r="0" b="6350"/>
+            <wp:docPr id="13" name="Imagen 13"/>
+            <wp:cNvGraphicFramePr>
+              <a:graphicFrameLocks xmlns:a="http://schemas.openxmlformats.org/drawingml/2006/main" noChangeAspect="1"/>
+            </wp:cNvGraphicFramePr>
+            <a:graphic xmlns:a="http://schemas.openxmlformats.org/drawingml/2006/main">
+              <a:graphicData uri="http://schemas.openxmlformats.org/drawingml/2006/picture">
+                <pic:pic xmlns:pic="http://schemas.openxmlformats.org/drawingml/2006/picture">
+                  <pic:nvPicPr>
+                    <pic:cNvPr id="1" name=""/>
+                    <pic:cNvPicPr/>
+                  </pic:nvPicPr>
+                  <pic:blipFill>
+                    <a:blip r:embed="rId16"/>
+                    <a:stretch>
+                      <a:fillRect/>
+                    </a:stretch>
+                  </pic:blipFill>
+                  <pic:spPr>
+                    <a:xfrm>
+                      <a:off x="0" y="0"/>
+                      <a:ext cx="2405871" cy="1778573"/>
+                    </a:xfrm>
+                    <a:prstGeom prst="rect">
+                      <a:avLst/>
+                    </a:prstGeom>
+                  </pic:spPr>
+                </pic:pic>
+              </a:graphicData>
+            </a:graphic>
+          </wp:inline>
+        </w:drawing>
+      </w:r>
+    </w:p>
+    <w:p/>
+    <w:p>
+      <w:r>
+        <w:t>Para tener referencia del formulario se le asigna una referencia con # y la función que se ejecutara al presionar el submit, pasándole de parámetro los valores del formulario.</w:t>
+      </w:r>
+      <w:r>
+        <w:br/>
+      </w:r>
+      <w:r>
+        <w:drawing>
+          <wp:inline distT="0" distB="0" distL="0" distR="0" wp14:anchorId="266C01B8" wp14:editId="292447D3">
+            <wp:extent cx="3768823" cy="643973"/>
+            <wp:effectExtent l="0" t="0" r="0" b="0"/>
+            <wp:docPr id="14" name="Imagen 14"/>
+            <wp:cNvGraphicFramePr>
+              <a:graphicFrameLocks xmlns:a="http://schemas.openxmlformats.org/drawingml/2006/main" noChangeAspect="1"/>
+            </wp:cNvGraphicFramePr>
+            <a:graphic xmlns:a="http://schemas.openxmlformats.org/drawingml/2006/main">
+              <a:graphicData uri="http://schemas.openxmlformats.org/drawingml/2006/picture">
+                <pic:pic xmlns:pic="http://schemas.openxmlformats.org/drawingml/2006/picture">
+                  <pic:nvPicPr>
+                    <pic:cNvPr id="1" name=""/>
+                    <pic:cNvPicPr/>
+                  </pic:nvPicPr>
+                  <pic:blipFill>
+                    <a:blip r:embed="rId17"/>
+                    <a:stretch>
+                      <a:fillRect/>
+                    </a:stretch>
+                  </pic:blipFill>
+                  <pic:spPr>
+                    <a:xfrm>
+                      <a:off x="0" y="0"/>
+                      <a:ext cx="3817165" cy="652233"/>
+                    </a:xfrm>
+                    <a:prstGeom prst="rect">
+                      <a:avLst/>
+                    </a:prstGeom>
+                  </pic:spPr>
+                </pic:pic>
+              </a:graphicData>
+            </a:graphic>
+          </wp:inline>
+        </w:drawing>
+      </w:r>
+    </w:p>
+    <w:p/>
+    <w:p>
+      <w:r>
+        <w:t>Con esta referencia podemos hacer que el botón de submit este disponible o no, según la validez del formulario:</w:t>
+      </w:r>
+    </w:p>
+    <w:p>
+      <w:r>
+        <w:drawing>
+          <wp:inline distT="0" distB="0" distL="0" distR="0" wp14:anchorId="1C12DE37" wp14:editId="0297A507">
+            <wp:extent cx="2284631" cy="830775"/>
+            <wp:effectExtent l="0" t="0" r="1905" b="7620"/>
+            <wp:docPr id="16" name="Imagen 16"/>
+            <wp:cNvGraphicFramePr>
+              <a:graphicFrameLocks xmlns:a="http://schemas.openxmlformats.org/drawingml/2006/main" noChangeAspect="1"/>
+            </wp:cNvGraphicFramePr>
+            <a:graphic xmlns:a="http://schemas.openxmlformats.org/drawingml/2006/main">
+              <a:graphicData uri="http://schemas.openxmlformats.org/drawingml/2006/picture">
+                <pic:pic xmlns:pic="http://schemas.openxmlformats.org/drawingml/2006/picture">
+                  <pic:nvPicPr>
+                    <pic:cNvPr id="1" name=""/>
+                    <pic:cNvPicPr/>
+                  </pic:nvPicPr>
+                  <pic:blipFill>
+                    <a:blip r:embed="rId18"/>
+                    <a:stretch>
+                      <a:fillRect/>
+                    </a:stretch>
+                  </pic:blipFill>
+                  <pic:spPr>
+                    <a:xfrm>
+                      <a:off x="0" y="0"/>
+                      <a:ext cx="2292410" cy="833604"/>
+                    </a:xfrm>
+                    <a:prstGeom prst="rect">
+                      <a:avLst/>
+                    </a:prstGeom>
+                  </pic:spPr>
+                </pic:pic>
+              </a:graphicData>
+            </a:graphic>
+          </wp:inline>
+        </w:drawing>
+      </w:r>
+    </w:p>
+    <w:p/>
+    <w:p>
+      <w:r>
+        <w:t>Añadiendo las funciones al ts</w:t>
+      </w:r>
+    </w:p>
+    <w:p>
+      <w:r>
+        <w:drawing>
+          <wp:inline distT="0" distB="0" distL="0" distR="0" wp14:anchorId="34B1F3B9" wp14:editId="26D97461">
+            <wp:extent cx="1940023" cy="469104"/>
+            <wp:effectExtent l="0" t="0" r="0" b="0"/>
+            <wp:docPr id="17" name="Imagen 17"/>
+            <wp:cNvGraphicFramePr>
+              <a:graphicFrameLocks xmlns:a="http://schemas.openxmlformats.org/drawingml/2006/main" noChangeAspect="1"/>
+            </wp:cNvGraphicFramePr>
+            <a:graphic xmlns:a="http://schemas.openxmlformats.org/drawingml/2006/main">
+              <a:graphicData uri="http://schemas.openxmlformats.org/drawingml/2006/picture">
+                <pic:pic xmlns:pic="http://schemas.openxmlformats.org/drawingml/2006/picture">
+                  <pic:nvPicPr>
+                    <pic:cNvPr id="1" name=""/>
+                    <pic:cNvPicPr/>
+                  </pic:nvPicPr>
+                  <pic:blipFill>
+                    <a:blip r:embed="rId19"/>
+                    <a:stretch>
+                      <a:fillRect/>
+                    </a:stretch>
+                  </pic:blipFill>
+                  <pic:spPr>
+                    <a:xfrm>
+                      <a:off x="0" y="0"/>
+                      <a:ext cx="1983482" cy="479613"/>
+                    </a:xfrm>
+                    <a:prstGeom prst="rect">
+                      <a:avLst/>
+                    </a:prstGeom>
+                  </pic:spPr>
+                </pic:pic>
+              </a:graphicData>
+            </a:graphic>
+          </wp:inline>
+        </w:drawing>
+      </w:r>
+    </w:p>
+    <w:p/>
+    <w:p>
+      <w:pPr>
+        <w:rPr>
+          <w:b/>
+          <w:sz w:val="32"/>
+          <w:szCs w:val="32"/>
+        </w:rPr>
+      </w:pPr>
+      <w:r>
+        <w:rPr>
+          <w:b/>
+          <w:sz w:val="32"/>
+          <w:szCs w:val="32"/>
+        </w:rPr>
+        <w:t>Utilizando google maps</w:t>
+      </w:r>
+    </w:p>
+    <w:p/>
+    <w:p>
+      <w:r>
+        <w:drawing>
+          <wp:inline distT="0" distB="0" distL="0" distR="0" wp14:anchorId="70B0AF6A" wp14:editId="19A850FB">
+            <wp:extent cx="5612130" cy="4834255"/>
+            <wp:effectExtent l="0" t="0" r="1270" b="0"/>
+            <wp:docPr id="18" name="Imagen 18"/>
+            <wp:cNvGraphicFramePr>
+              <a:graphicFrameLocks xmlns:a="http://schemas.openxmlformats.org/drawingml/2006/main" noChangeAspect="1"/>
+            </wp:cNvGraphicFramePr>
+            <a:graphic xmlns:a="http://schemas.openxmlformats.org/drawingml/2006/main">
+              <a:graphicData uri="http://schemas.openxmlformats.org/drawingml/2006/picture">
+                <pic:pic xmlns:pic="http://schemas.openxmlformats.org/drawingml/2006/picture">
+                  <pic:nvPicPr>
+                    <pic:cNvPr id="1" name=""/>
+                    <pic:cNvPicPr/>
+                  </pic:nvPicPr>
+                  <pic:blipFill>
+                    <a:blip r:embed="rId20"/>
+                    <a:stretch>
+                      <a:fillRect/>
+                    </a:stretch>
+                  </pic:blipFill>
+                  <pic:spPr>
+                    <a:xfrm>
+                      <a:off x="0" y="0"/>
+                      <a:ext cx="5612130" cy="4834255"/>
+                    </a:xfrm>
+                    <a:prstGeom prst="rect">
+                      <a:avLst/>
+                    </a:prstGeom>
+                  </pic:spPr>
+                </pic:pic>
+              </a:graphicData>
+            </a:graphic>
+          </wp:inline>
+        </w:drawing>
+      </w:r>
+    </w:p>
+    <w:p>
+      <w:r>
+        <w:t>Instalando google maps en el proyecto:</w:t>
+      </w:r>
+    </w:p>
+    <w:p>
+      <w:r>
+        <w:drawing>
+          <wp:inline distT="0" distB="0" distL="0" distR="0" wp14:anchorId="47A28F9B" wp14:editId="1925AF59">
+            <wp:extent cx="3311623" cy="436154"/>
+            <wp:effectExtent l="0" t="0" r="0" b="0"/>
+            <wp:docPr id="19" name="Imagen 19"/>
+            <wp:cNvGraphicFramePr>
+              <a:graphicFrameLocks xmlns:a="http://schemas.openxmlformats.org/drawingml/2006/main" noChangeAspect="1"/>
+            </wp:cNvGraphicFramePr>
+            <a:graphic xmlns:a="http://schemas.openxmlformats.org/drawingml/2006/main">
+              <a:graphicData uri="http://schemas.openxmlformats.org/drawingml/2006/picture">
+                <pic:pic xmlns:pic="http://schemas.openxmlformats.org/drawingml/2006/picture">
+                  <pic:nvPicPr>
+                    <pic:cNvPr id="1" name=""/>
+                    <pic:cNvPicPr/>
+                  </pic:nvPicPr>
+                  <pic:blipFill>
+                    <a:blip r:embed="rId21"/>
+                    <a:stretch>
+                      <a:fillRect/>
+                    </a:stretch>
+                  </pic:blipFill>
+                  <pic:spPr>
+                    <a:xfrm>
+                      <a:off x="0" y="0"/>
+                      <a:ext cx="3360049" cy="442532"/>
+                    </a:xfrm>
+                    <a:prstGeom prst="rect">
+                      <a:avLst/>
+                    </a:prstGeom>
+                  </pic:spPr>
+                </pic:pic>
+              </a:graphicData>
+            </a:graphic>
+          </wp:inline>
+        </w:drawing>
+      </w:r>
+    </w:p>
+    <w:p/>
+    <w:p>
+      <w:r>
+        <w:t>Ahora ya se puede incluir en la aplicación, desde el set-location</w:t>
+      </w:r>
+      <w:r>
+        <w:t xml:space="preserve"> html</w:t>
+      </w:r>
+      <w:r>
+        <w:t>:</w:t>
+      </w:r>
+    </w:p>
+    <w:p>
+      <w:r>
+        <w:drawing>
+          <wp:inline distT="0" distB="0" distL="0" distR="0" wp14:anchorId="4A0AE12D" wp14:editId="6E7CD810">
+            <wp:extent cx="1368523" cy="1501677"/>
+            <wp:effectExtent l="0" t="0" r="3175" b="0"/>
+            <wp:docPr id="20" name="Imagen 20"/>
+            <wp:cNvGraphicFramePr>
+              <a:graphicFrameLocks xmlns:a="http://schemas.openxmlformats.org/drawingml/2006/main" noChangeAspect="1"/>
+            </wp:cNvGraphicFramePr>
+            <a:graphic xmlns:a="http://schemas.openxmlformats.org/drawingml/2006/main">
+              <a:graphicData uri="http://schemas.openxmlformats.org/drawingml/2006/picture">
+                <pic:pic xmlns:pic="http://schemas.openxmlformats.org/drawingml/2006/picture">
+                  <pic:nvPicPr>
+                    <pic:cNvPr id="1" name=""/>
+                    <pic:cNvPicPr/>
+                  </pic:nvPicPr>
+                  <pic:blipFill>
+                    <a:blip r:embed="rId22"/>
+                    <a:stretch>
+                      <a:fillRect/>
+                    </a:stretch>
+                  </pic:blipFill>
+                  <pic:spPr>
+                    <a:xfrm>
+                      <a:off x="0" y="0"/>
+                      <a:ext cx="1375514" cy="1509348"/>
+                    </a:xfrm>
+                    <a:prstGeom prst="rect">
+                      <a:avLst/>
+                    </a:prstGeom>
+                  </pic:spPr>
+                </pic:pic>
+              </a:graphicData>
+            </a:graphic>
+          </wp:inline>
+        </w:drawing>
+      </w:r>
+    </w:p>
+    <w:p/>
+    <w:p>
+      <w:r>
+        <w:t>se utiliza el nuevo tag que se instalo con el maps y para visualizarlo hay que modificar el scss.</w:t>
+      </w:r>
+    </w:p>
+    <w:p>
+      <w:r>
+        <w:drawing>
+          <wp:inline distT="0" distB="0" distL="0" distR="0" wp14:anchorId="2D88C449" wp14:editId="15694442">
+            <wp:extent cx="1711423" cy="842410"/>
+            <wp:effectExtent l="0" t="0" r="0" b="0"/>
+            <wp:docPr id="21" name="Imagen 21"/>
+            <wp:cNvGraphicFramePr>
+              <a:graphicFrameLocks xmlns:a="http://schemas.openxmlformats.org/drawingml/2006/main" noChangeAspect="1"/>
+            </wp:cNvGraphicFramePr>
+            <a:graphic xmlns:a="http://schemas.openxmlformats.org/drawingml/2006/main">
+              <a:graphicData uri="http://schemas.openxmlformats.org/drawingml/2006/picture">
+                <pic:pic xmlns:pic="http://schemas.openxmlformats.org/drawingml/2006/picture">
+                  <pic:nvPicPr>
+                    <pic:cNvPr id="1" name=""/>
+                    <pic:cNvPicPr/>
+                  </pic:nvPicPr>
+                  <pic:blipFill>
+                    <a:blip r:embed="rId23"/>
+                    <a:stretch>
+                      <a:fillRect/>
+                    </a:stretch>
+                  </pic:blipFill>
+                  <pic:spPr>
+                    <a:xfrm>
+                      <a:off x="0" y="0"/>
+                      <a:ext cx="1720541" cy="846898"/>
+                    </a:xfrm>
+                    <a:prstGeom prst="rect">
+                      <a:avLst/>
+                    </a:prstGeom>
+                  </pic:spPr>
+                </pic:pic>
+              </a:graphicData>
+            </a:graphic>
+          </wp:inline>
+        </w:drawing>
+      </w:r>
+    </w:p>
+    <w:p/>
+    <w:p>
+      <w:r>
+        <w:t>ahora para visualizar este cambio se implementa la función de onOpenMap ubicada en el add-place</w:t>
+      </w:r>
+      <w:r>
+        <w:t>, que abrirá el set-location como un modal.</w:t>
+      </w:r>
+    </w:p>
+    <w:p>
+      <w:r>
+        <w:t>Para esto implementamos el modalController.</w:t>
+      </w:r>
+    </w:p>
+    <w:p>
+      <w:r>
+        <w:drawing>
+          <wp:inline distT="0" distB="0" distL="0" distR="0" wp14:anchorId="05CB9035" wp14:editId="2A7F36E0">
+            <wp:extent cx="3425923" cy="600060"/>
+            <wp:effectExtent l="0" t="0" r="3175" b="10160"/>
+            <wp:docPr id="22" name="Imagen 22"/>
+            <wp:cNvGraphicFramePr>
+              <a:graphicFrameLocks xmlns:a="http://schemas.openxmlformats.org/drawingml/2006/main" noChangeAspect="1"/>
+            </wp:cNvGraphicFramePr>
+            <a:graphic xmlns:a="http://schemas.openxmlformats.org/drawingml/2006/main">
+              <a:graphicData uri="http://schemas.openxmlformats.org/drawingml/2006/picture">
+                <pic:pic xmlns:pic="http://schemas.openxmlformats.org/drawingml/2006/picture">
+                  <pic:nvPicPr>
+                    <pic:cNvPr id="1" name=""/>
+                    <pic:cNvPicPr/>
+                  </pic:nvPicPr>
+                  <pic:blipFill>
+                    <a:blip r:embed="rId24"/>
+                    <a:stretch>
+                      <a:fillRect/>
+                    </a:stretch>
+                  </pic:blipFill>
+                  <pic:spPr>
+                    <a:xfrm>
+                      <a:off x="0" y="0"/>
+                      <a:ext cx="3439485" cy="602435"/>
+                    </a:xfrm>
+                    <a:prstGeom prst="rect">
+                      <a:avLst/>
+                    </a:prstGeom>
+                  </pic:spPr>
+                </pic:pic>
+              </a:graphicData>
+            </a:graphic>
+          </wp:inline>
+        </w:drawing>
+      </w:r>
+    </w:p>
+    <w:p/>
+    <w:p>
+      <w:r>
+        <w:t>Haciendo esto aparece un error del template ya que no reconoce el tag “agm-map”</w:t>
+      </w:r>
+    </w:p>
+    <w:p>
+      <w:r>
+        <w:t>Desde el app module hay que configurarlo</w:t>
+      </w:r>
+      <w:r>
+        <w:t>, se importa y declara en los imports:</w:t>
+      </w:r>
+    </w:p>
+    <w:p/>
+    <w:p>
+      <w:r>
+        <w:drawing>
+          <wp:inline distT="0" distB="0" distL="0" distR="0" wp14:anchorId="4EA26305" wp14:editId="7D53D200">
+            <wp:extent cx="2740123" cy="2469494"/>
+            <wp:effectExtent l="0" t="0" r="3175" b="0"/>
+            <wp:docPr id="23" name="Imagen 23"/>
+            <wp:cNvGraphicFramePr>
+              <a:graphicFrameLocks xmlns:a="http://schemas.openxmlformats.org/drawingml/2006/main" noChangeAspect="1"/>
+            </wp:cNvGraphicFramePr>
+            <a:graphic xmlns:a="http://schemas.openxmlformats.org/drawingml/2006/main">
+              <a:graphicData uri="http://schemas.openxmlformats.org/drawingml/2006/picture">
+                <pic:pic xmlns:pic="http://schemas.openxmlformats.org/drawingml/2006/picture">
+                  <pic:nvPicPr>
+                    <pic:cNvPr id="1" name=""/>
+                    <pic:cNvPicPr/>
+                  </pic:nvPicPr>
+                  <pic:blipFill>
+                    <a:blip r:embed="rId25"/>
+                    <a:stretch>
+                      <a:fillRect/>
+                    </a:stretch>
+                  </pic:blipFill>
+                  <pic:spPr>
+                    <a:xfrm>
+                      <a:off x="0" y="0"/>
+                      <a:ext cx="2746372" cy="2475125"/>
+                    </a:xfrm>
+                    <a:prstGeom prst="rect">
+                      <a:avLst/>
+                    </a:prstGeom>
+                  </pic:spPr>
+                </pic:pic>
+              </a:graphicData>
+            </a:graphic>
+          </wp:inline>
+        </w:drawing>
+      </w:r>
+    </w:p>
+    <w:p>
+      <w:r>
+        <w:t>donde en el import hay que configurarlo para que reciba un apikey de maps</w:t>
+      </w:r>
+    </w:p>
+    <w:p>
+      <w:r>
+        <w:drawing>
+          <wp:inline distT="0" distB="0" distL="0" distR="0" wp14:anchorId="1781B5CD" wp14:editId="16ED2AFF">
+            <wp:extent cx="1825723" cy="539623"/>
+            <wp:effectExtent l="0" t="0" r="3175" b="0"/>
+            <wp:docPr id="27" name="Imagen 27"/>
+            <wp:cNvGraphicFramePr>
+              <a:graphicFrameLocks xmlns:a="http://schemas.openxmlformats.org/drawingml/2006/main" noChangeAspect="1"/>
+            </wp:cNvGraphicFramePr>
+            <a:graphic xmlns:a="http://schemas.openxmlformats.org/drawingml/2006/main">
+              <a:graphicData uri="http://schemas.openxmlformats.org/drawingml/2006/picture">
+                <pic:pic xmlns:pic="http://schemas.openxmlformats.org/drawingml/2006/picture">
+                  <pic:nvPicPr>
+                    <pic:cNvPr id="1" name=""/>
+                    <pic:cNvPicPr/>
+                  </pic:nvPicPr>
+                  <pic:blipFill>
+                    <a:blip r:embed="rId26"/>
+                    <a:stretch>
+                      <a:fillRect/>
+                    </a:stretch>
+                  </pic:blipFill>
+                  <pic:spPr>
+                    <a:xfrm>
+                      <a:off x="0" y="0"/>
+                      <a:ext cx="1835175" cy="542417"/>
+                    </a:xfrm>
+                    <a:prstGeom prst="rect">
+                      <a:avLst/>
+                    </a:prstGeom>
+                  </pic:spPr>
+                </pic:pic>
+              </a:graphicData>
+            </a:graphic>
+          </wp:inline>
+        </w:drawing>
+      </w:r>
+    </w:p>
+    <w:p/>
+    <w:p>
+      <w:r>
+        <w:t>desde la pagina de angular maps en getting started hay un link donde se consigue:</w:t>
+      </w:r>
+    </w:p>
+    <w:p>
+      <w:r>
+        <w:drawing>
+          <wp:inline distT="0" distB="0" distL="0" distR="0" wp14:anchorId="445492EA" wp14:editId="7ABFFA10">
+            <wp:extent cx="3654523" cy="805914"/>
+            <wp:effectExtent l="0" t="0" r="3175" b="6985"/>
+            <wp:docPr id="28" name="Imagen 28"/>
+            <wp:cNvGraphicFramePr>
+              <a:graphicFrameLocks xmlns:a="http://schemas.openxmlformats.org/drawingml/2006/main" noChangeAspect="1"/>
+            </wp:cNvGraphicFramePr>
+            <a:graphic xmlns:a="http://schemas.openxmlformats.org/drawingml/2006/main">
+              <a:graphicData uri="http://schemas.openxmlformats.org/drawingml/2006/picture">
+                <pic:pic xmlns:pic="http://schemas.openxmlformats.org/drawingml/2006/picture">
+                  <pic:nvPicPr>
+                    <pic:cNvPr id="1" name=""/>
+                    <pic:cNvPicPr/>
+                  </pic:nvPicPr>
+                  <pic:blipFill>
+                    <a:blip r:embed="rId27"/>
+                    <a:stretch>
+                      <a:fillRect/>
+                    </a:stretch>
+                  </pic:blipFill>
+                  <pic:spPr>
+                    <a:xfrm>
+                      <a:off x="0" y="0"/>
+                      <a:ext cx="3674442" cy="810307"/>
+                    </a:xfrm>
+                    <a:prstGeom prst="rect">
+                      <a:avLst/>
+                    </a:prstGeom>
+                  </pic:spPr>
+                </pic:pic>
+              </a:graphicData>
+            </a:graphic>
+          </wp:inline>
+        </w:drawing>
+      </w:r>
+    </w:p>
+    <w:p/>
+    <w:p/>
+    <w:p/>
+    <w:p>
+      <w:r>
+        <w:t>No es “gratuita”</w:t>
+      </w:r>
+      <w:r>
+        <w:t>, pegarla en como atributo del objeto</w:t>
+      </w:r>
+    </w:p>
+    <w:p>
+      <w:r>
+        <w:drawing>
+          <wp:inline distT="0" distB="0" distL="0" distR="0" wp14:anchorId="610421F4" wp14:editId="1EB6F356">
+            <wp:extent cx="2168623" cy="584678"/>
+            <wp:effectExtent l="0" t="0" r="0" b="0"/>
+            <wp:docPr id="29" name="Imagen 29"/>
+            <wp:cNvGraphicFramePr>
+              <a:graphicFrameLocks xmlns:a="http://schemas.openxmlformats.org/drawingml/2006/main" noChangeAspect="1"/>
+            </wp:cNvGraphicFramePr>
+            <a:graphic xmlns:a="http://schemas.openxmlformats.org/drawingml/2006/main">
+              <a:graphicData uri="http://schemas.openxmlformats.org/drawingml/2006/picture">
+                <pic:pic xmlns:pic="http://schemas.openxmlformats.org/drawingml/2006/picture">
+                  <pic:nvPicPr>
+                    <pic:cNvPr id="1" name=""/>
+                    <pic:cNvPicPr/>
+                  </pic:nvPicPr>
+                  <pic:blipFill>
+                    <a:blip r:embed="rId28"/>
+                    <a:stretch>
+                      <a:fillRect/>
+                    </a:stretch>
+                  </pic:blipFill>
+                  <pic:spPr>
+                    <a:xfrm>
+                      <a:off x="0" y="0"/>
+                      <a:ext cx="2190606" cy="590605"/>
+                    </a:xfrm>
+                    <a:prstGeom prst="rect">
+                      <a:avLst/>
+                    </a:prstGeom>
+                  </pic:spPr>
+                </pic:pic>
+              </a:graphicData>
+            </a:graphic>
+          </wp:inline>
+        </w:drawing>
+      </w:r>
+    </w:p>
+    <w:p/>
+    <w:p/>
+    <w:p>
+      <w:r>
+        <w:t>DATO:</w:t>
+      </w:r>
+    </w:p>
+    <w:p>
+      <w:r>
+        <w:t>-Lanza un error al tener la ultima versión beta5, es necesario hacer un downgrade al 1.0.0-beta.3</w:t>
+      </w:r>
+    </w:p>
+    <w:p>
+      <w:r>
+        <w:drawing>
+          <wp:inline distT="0" distB="0" distL="0" distR="0" wp14:anchorId="22DAA242" wp14:editId="36745885">
+            <wp:extent cx="4568923" cy="3452799"/>
+            <wp:effectExtent l="0" t="0" r="3175" b="1905"/>
+            <wp:docPr id="24" name="Imagen 24"/>
+            <wp:cNvGraphicFramePr>
+              <a:graphicFrameLocks xmlns:a="http://schemas.openxmlformats.org/drawingml/2006/main" noChangeAspect="1"/>
+            </wp:cNvGraphicFramePr>
+            <a:graphic xmlns:a="http://schemas.openxmlformats.org/drawingml/2006/main">
+              <a:graphicData uri="http://schemas.openxmlformats.org/drawingml/2006/picture">
+                <pic:pic xmlns:pic="http://schemas.openxmlformats.org/drawingml/2006/picture">
+                  <pic:nvPicPr>
+                    <pic:cNvPr id="1" name=""/>
+                    <pic:cNvPicPr/>
+                  </pic:nvPicPr>
+                  <pic:blipFill>
+                    <a:blip r:embed="rId29"/>
+                    <a:stretch>
+                      <a:fillRect/>
+                    </a:stretch>
+                  </pic:blipFill>
+                  <pic:spPr>
+                    <a:xfrm>
+                      <a:off x="0" y="0"/>
+                      <a:ext cx="4588743" cy="3467777"/>
+                    </a:xfrm>
+                    <a:prstGeom prst="rect">
+                      <a:avLst/>
+                    </a:prstGeom>
+                  </pic:spPr>
+                </pic:pic>
+              </a:graphicData>
+            </a:graphic>
+          </wp:inline>
+        </w:drawing>
+      </w:r>
+    </w:p>
+    <w:p>
+      <w:r>
+        <w:drawing>
+          <wp:inline distT="0" distB="0" distL="0" distR="0" wp14:anchorId="4DEC13E4" wp14:editId="1F820057">
+            <wp:extent cx="5612130" cy="804545"/>
+            <wp:effectExtent l="0" t="0" r="1270" b="8255"/>
+            <wp:docPr id="25" name="Imagen 25"/>
+            <wp:cNvGraphicFramePr>
+              <a:graphicFrameLocks xmlns:a="http://schemas.openxmlformats.org/drawingml/2006/main" noChangeAspect="1"/>
+            </wp:cNvGraphicFramePr>
+            <a:graphic xmlns:a="http://schemas.openxmlformats.org/drawingml/2006/main">
+              <a:graphicData uri="http://schemas.openxmlformats.org/drawingml/2006/picture">
+                <pic:pic xmlns:pic="http://schemas.openxmlformats.org/drawingml/2006/picture">
+                  <pic:nvPicPr>
+                    <pic:cNvPr id="1" name=""/>
+                    <pic:cNvPicPr/>
+                  </pic:nvPicPr>
+                  <pic:blipFill>
+                    <a:blip r:embed="rId30"/>
+                    <a:stretch>
+                      <a:fillRect/>
+                    </a:stretch>
+                  </pic:blipFill>
+                  <pic:spPr>
+                    <a:xfrm>
+                      <a:off x="0" y="0"/>
+                      <a:ext cx="5612130" cy="804545"/>
+                    </a:xfrm>
+                    <a:prstGeom prst="rect">
+                      <a:avLst/>
+                    </a:prstGeom>
+                  </pic:spPr>
+                </pic:pic>
+              </a:graphicData>
+            </a:graphic>
+          </wp:inline>
+        </w:drawing>
+      </w:r>
+    </w:p>
+    <w:p/>
+    <w:p>
+      <w:r>
+        <w:tab/>
+        <w:t>Hay que desinstalar la ultima versión instalada, y luego removerla de los paquetes</w:t>
+      </w:r>
+    </w:p>
+    <w:p/>
+    <w:p>
+      <w:pPr>
+        <w:ind w:firstLine="708"/>
+        <w:rPr>
+          <w:lang w:val="en-US"/>
+        </w:rPr>
+      </w:pPr>
+      <w:r>
+        <w:rPr>
+          <w:lang w:val="en-US"/>
+        </w:rPr>
+        <w:t xml:space="preserve">npm uninstall </w:t>
+      </w:r>
+      <w:r>
+        <w:rPr>
+          <w:lang w:val="en-US"/>
+        </w:rPr>
+        <w:t>–</w:t>
+      </w:r>
+      <w:r>
+        <w:rPr>
+          <w:lang w:val="en-US"/>
+        </w:rPr>
+        <w:t>save</w:t>
+      </w:r>
+      <w:r>
+        <w:rPr>
+          <w:lang w:val="en-US"/>
         </w:rPr>
         <w:t xml:space="preserve"> </w:t>
       </w:r>
-      <w:proofErr w:type="spellStart"/>
-      <w:r>
-        <w:rPr>
-          <w:lang w:val="es-ES"/>
-        </w:rPr>
-        <w:t>start</w:t>
-      </w:r>
-      <w:proofErr w:type="spellEnd"/>
-      <w:r>
-        <w:rPr>
-          <w:lang w:val="es-ES"/>
-        </w:rPr>
-        <w:t xml:space="preserve"> </w:t>
-      </w:r>
-      <w:proofErr w:type="spellStart"/>
-      <w:r>
-        <w:rPr>
-          <w:lang w:val="es-ES"/>
-        </w:rPr>
-        <w:t>awesome</w:t>
-      </w:r>
-      <w:proofErr w:type="spellEnd"/>
-      <w:r>
-        <w:rPr>
-          <w:lang w:val="es-ES"/>
-        </w:rPr>
-        <w:t>-places</w:t>
-      </w:r>
-    </w:p>
-    <w:p>
-      <w:pPr>
-        <w:rPr>
-          <w:lang w:val="es-ES"/>
-        </w:rPr>
-      </w:pPr>
-    </w:p>
-    <w:p>
-      <w:pPr>
-        <w:rPr>
-          <w:lang w:val="es-ES"/>
-        </w:rPr>
-      </w:pPr>
-      <w:proofErr w:type="spellStart"/>
-      <w:r>
-        <w:rPr>
-          <w:lang w:val="es-ES"/>
-        </w:rPr>
-        <w:t>Ionic</w:t>
-      </w:r>
-      <w:proofErr w:type="spellEnd"/>
-      <w:r>
-        <w:rPr>
-          <w:lang w:val="es-ES"/>
-        </w:rPr>
-        <w:t xml:space="preserve"> g page …</w:t>
+      <w:r>
+        <w:rPr>
+          <w:lang w:val="en-US"/>
+        </w:rPr>
+        <w:t>@agm/core</w:t>
+      </w:r>
+    </w:p>
+    <w:p>
+      <w:pPr>
+        <w:ind w:firstLine="708"/>
+        <w:rPr>
+          <w:lang w:val="en-US"/>
+        </w:rPr>
+      </w:pPr>
+    </w:p>
+    <w:p>
+      <w:pPr>
+        <w:ind w:firstLine="708"/>
+      </w:pPr>
+      <w:r>
+        <w:t>e instalar la version especifica:</w:t>
+      </w:r>
+      <w:r>
+        <w:br/>
+      </w:r>
+    </w:p>
+    <w:p>
+      <w:pPr>
+        <w:ind w:firstLine="708"/>
+        <w:rPr>
+          <w:lang w:val="en-US"/>
+        </w:rPr>
+      </w:pPr>
+      <w:r>
+        <w:rPr>
+          <w:lang w:val="en-US"/>
+        </w:rPr>
+        <w:t xml:space="preserve">npm i @agm/core@1.0.0-beta.3 </w:t>
+      </w:r>
+      <w:r>
+        <w:rPr>
+          <w:lang w:val="en-US"/>
+        </w:rPr>
+        <w:t>–</w:t>
+      </w:r>
+      <w:r>
+        <w:rPr>
+          <w:lang w:val="en-US"/>
+        </w:rPr>
+        <w:t>save</w:t>
+      </w:r>
+    </w:p>
+    <w:p>
+      <w:pPr>
+        <w:ind w:firstLine="708"/>
+        <w:rPr>
+          <w:lang w:val="en-US"/>
+        </w:rPr>
+      </w:pPr>
+    </w:p>
+    <w:p>
+      <w:pPr>
+        <w:ind w:firstLine="708"/>
+        <w:rPr>
+          <w:lang w:val="en-US"/>
+        </w:rPr>
+      </w:pPr>
+      <w:r>
+        <w:rPr>
+          <w:lang w:val="en-US"/>
+        </w:rPr>
+        <w:drawing>
+          <wp:inline distT="0" distB="0" distL="0" distR="0" wp14:anchorId="693ACF9B" wp14:editId="01988B6A">
+            <wp:extent cx="2802907" cy="2441526"/>
+            <wp:effectExtent l="0" t="0" r="0" b="0"/>
+            <wp:docPr id="30" name="Imagen 30"/>
+            <wp:cNvGraphicFramePr>
+              <a:graphicFrameLocks xmlns:a="http://schemas.openxmlformats.org/drawingml/2006/main" noChangeAspect="1"/>
+            </wp:cNvGraphicFramePr>
+            <a:graphic xmlns:a="http://schemas.openxmlformats.org/drawingml/2006/main">
+              <a:graphicData uri="http://schemas.openxmlformats.org/drawingml/2006/picture">
+                <pic:pic xmlns:pic="http://schemas.openxmlformats.org/drawingml/2006/picture">
+                  <pic:nvPicPr>
+                    <pic:cNvPr id="1" name=""/>
+                    <pic:cNvPicPr/>
+                  </pic:nvPicPr>
+                  <pic:blipFill>
+                    <a:blip r:embed="rId31"/>
+                    <a:stretch>
+                      <a:fillRect/>
+                    </a:stretch>
+                  </pic:blipFill>
+                  <pic:spPr>
+                    <a:xfrm>
+                      <a:off x="0" y="0"/>
+                      <a:ext cx="2813456" cy="2450715"/>
+                    </a:xfrm>
+                    <a:prstGeom prst="rect">
+                      <a:avLst/>
+                    </a:prstGeom>
+                  </pic:spPr>
+                </pic:pic>
+              </a:graphicData>
+            </a:graphic>
+          </wp:inline>
+        </w:drawing>
+      </w:r>
+    </w:p>
+    <w:p>
+      <w:pPr>
+        <w:ind w:firstLine="708"/>
+        <w:rPr>
+          <w:lang w:val="en-US"/>
+        </w:rPr>
+      </w:pPr>
+    </w:p>
+    <w:p>
+      <w:pPr>
+        <w:ind w:firstLine="708"/>
+      </w:pPr>
+      <w:r>
+        <w:t>Configurando el mapa:</w:t>
+      </w:r>
+    </w:p>
+    <w:p>
+      <w:pPr>
+        <w:ind w:firstLine="708"/>
+      </w:pPr>
+    </w:p>
+    <w:p>
+      <w:pPr>
+        <w:ind w:firstLine="708"/>
+      </w:pPr>
+      <w:r>
+        <w:t>Para esto en el set-location.ts declaramos una variable location del tipo LocationModel.</w:t>
+      </w:r>
+    </w:p>
+    <w:p/>
+    <w:p>
+      <w:r>
+        <w:drawing>
+          <wp:inline distT="0" distB="0" distL="0" distR="0" wp14:anchorId="01278E8C" wp14:editId="659439D8">
+            <wp:extent cx="2959100" cy="749300"/>
+            <wp:effectExtent l="0" t="0" r="12700" b="12700"/>
+            <wp:docPr id="31" name="Imagen 31"/>
+            <wp:cNvGraphicFramePr>
+              <a:graphicFrameLocks xmlns:a="http://schemas.openxmlformats.org/drawingml/2006/main" noChangeAspect="1"/>
+            </wp:cNvGraphicFramePr>
+            <a:graphic xmlns:a="http://schemas.openxmlformats.org/drawingml/2006/main">
+              <a:graphicData uri="http://schemas.openxmlformats.org/drawingml/2006/picture">
+                <pic:pic xmlns:pic="http://schemas.openxmlformats.org/drawingml/2006/picture">
+                  <pic:nvPicPr>
+                    <pic:cNvPr id="1" name=""/>
+                    <pic:cNvPicPr/>
+                  </pic:nvPicPr>
+                  <pic:blipFill>
+                    <a:blip r:embed="rId32"/>
+                    <a:stretch>
+                      <a:fillRect/>
+                    </a:stretch>
+                  </pic:blipFill>
+                  <pic:spPr>
+                    <a:xfrm>
+                      <a:off x="0" y="0"/>
+                      <a:ext cx="2959100" cy="749300"/>
+                    </a:xfrm>
+                    <a:prstGeom prst="rect">
+                      <a:avLst/>
+                    </a:prstGeom>
+                  </pic:spPr>
+                </pic:pic>
+              </a:graphicData>
+            </a:graphic>
+          </wp:inline>
+        </w:drawing>
+      </w:r>
+    </w:p>
+    <w:p>
+      <w:r>
+        <w:t xml:space="preserve">Pero esta variable también la querremos en el componente de add-places asi que también </w:t>
+      </w:r>
+      <w:r>
+        <w:t>se declara en ese componente y se le asigna un valor inicial.</w:t>
+      </w:r>
+    </w:p>
+    <w:p>
+      <w:r>
+        <w:drawing>
+          <wp:inline distT="0" distB="0" distL="0" distR="0" wp14:anchorId="5669C1C1" wp14:editId="6BE56220">
+            <wp:extent cx="1940023" cy="852671"/>
+            <wp:effectExtent l="0" t="0" r="0" b="11430"/>
+            <wp:docPr id="32" name="Imagen 32"/>
+            <wp:cNvGraphicFramePr>
+              <a:graphicFrameLocks xmlns:a="http://schemas.openxmlformats.org/drawingml/2006/main" noChangeAspect="1"/>
+            </wp:cNvGraphicFramePr>
+            <a:graphic xmlns:a="http://schemas.openxmlformats.org/drawingml/2006/main">
+              <a:graphicData uri="http://schemas.openxmlformats.org/drawingml/2006/picture">
+                <pic:pic xmlns:pic="http://schemas.openxmlformats.org/drawingml/2006/picture">
+                  <pic:nvPicPr>
+                    <pic:cNvPr id="1" name=""/>
+                    <pic:cNvPicPr/>
+                  </pic:nvPicPr>
+                  <pic:blipFill>
+                    <a:blip r:embed="rId33"/>
+                    <a:stretch>
+                      <a:fillRect/>
+                    </a:stretch>
+                  </pic:blipFill>
+                  <pic:spPr>
+                    <a:xfrm>
+                      <a:off x="0" y="0"/>
+                      <a:ext cx="1966720" cy="864405"/>
+                    </a:xfrm>
+                    <a:prstGeom prst="rect">
+                      <a:avLst/>
+                    </a:prstGeom>
+                  </pic:spPr>
+                </pic:pic>
+              </a:graphicData>
+            </a:graphic>
+          </wp:inline>
+        </w:drawing>
+      </w:r>
+    </w:p>
+    <w:p/>
+    <w:p>
+      <w:r>
+        <w:t>Para luego llamar al set-location, pasándole como parámetro esta dirección.</w:t>
+      </w:r>
+    </w:p>
+    <w:p>
+      <w:r>
+        <w:drawing>
+          <wp:inline distT="0" distB="0" distL="0" distR="0" wp14:anchorId="0A8A9F5E" wp14:editId="29AB5FD3">
+            <wp:extent cx="4911823" cy="576325"/>
+            <wp:effectExtent l="0" t="0" r="0" b="8255"/>
+            <wp:docPr id="33" name="Imagen 33"/>
+            <wp:cNvGraphicFramePr>
+              <a:graphicFrameLocks xmlns:a="http://schemas.openxmlformats.org/drawingml/2006/main" noChangeAspect="1"/>
+            </wp:cNvGraphicFramePr>
+            <a:graphic xmlns:a="http://schemas.openxmlformats.org/drawingml/2006/main">
+              <a:graphicData uri="http://schemas.openxmlformats.org/drawingml/2006/picture">
+                <pic:pic xmlns:pic="http://schemas.openxmlformats.org/drawingml/2006/picture">
+                  <pic:nvPicPr>
+                    <pic:cNvPr id="1" name=""/>
+                    <pic:cNvPicPr/>
+                  </pic:nvPicPr>
+                  <pic:blipFill>
+                    <a:blip r:embed="rId34"/>
+                    <a:stretch>
+                      <a:fillRect/>
+                    </a:stretch>
+                  </pic:blipFill>
+                  <pic:spPr>
+                    <a:xfrm>
+                      <a:off x="0" y="0"/>
+                      <a:ext cx="4940836" cy="579729"/>
+                    </a:xfrm>
+                    <a:prstGeom prst="rect">
+                      <a:avLst/>
+                    </a:prstGeom>
+                  </pic:spPr>
+                </pic:pic>
+              </a:graphicData>
+            </a:graphic>
+          </wp:inline>
+        </w:drawing>
+      </w:r>
+    </w:p>
+    <w:p/>
+    <w:p>
+      <w:r>
+        <w:t xml:space="preserve">Para nuevamente en el set-location.ts obtener esta información </w:t>
+      </w:r>
+      <w:r>
+        <w:t>cuando abra con el navParams desde el constructor:</w:t>
+      </w:r>
+    </w:p>
+    <w:p>
+      <w:r>
+        <w:drawing>
+          <wp:inline distT="0" distB="0" distL="0" distR="0" wp14:anchorId="28E97542" wp14:editId="340A6F6F">
+            <wp:extent cx="3768823" cy="265554"/>
+            <wp:effectExtent l="0" t="0" r="0" b="0"/>
+            <wp:docPr id="34" name="Imagen 34"/>
+            <wp:cNvGraphicFramePr>
+              <a:graphicFrameLocks xmlns:a="http://schemas.openxmlformats.org/drawingml/2006/main" noChangeAspect="1"/>
+            </wp:cNvGraphicFramePr>
+            <a:graphic xmlns:a="http://schemas.openxmlformats.org/drawingml/2006/main">
+              <a:graphicData uri="http://schemas.openxmlformats.org/drawingml/2006/picture">
+                <pic:pic xmlns:pic="http://schemas.openxmlformats.org/drawingml/2006/picture">
+                  <pic:nvPicPr>
+                    <pic:cNvPr id="1" name=""/>
+                    <pic:cNvPicPr/>
+                  </pic:nvPicPr>
+                  <pic:blipFill>
+                    <a:blip r:embed="rId35"/>
+                    <a:stretch>
+                      <a:fillRect/>
+                    </a:stretch>
+                  </pic:blipFill>
+                  <pic:spPr>
+                    <a:xfrm>
+                      <a:off x="0" y="0"/>
+                      <a:ext cx="3879064" cy="273322"/>
+                    </a:xfrm>
+                    <a:prstGeom prst="rect">
+                      <a:avLst/>
+                    </a:prstGeom>
+                  </pic:spPr>
+                </pic:pic>
+              </a:graphicData>
+            </a:graphic>
+          </wp:inline>
+        </w:drawing>
+      </w:r>
+    </w:p>
+    <w:p/>
+    <w:p/>
+    <w:p/>
+    <w:p/>
+    <w:p>
+      <w:r>
+        <w:t>Ahora desde el html podemos asignarle valores con propiedades del mismo tag:</w:t>
+      </w:r>
+    </w:p>
+    <w:p>
+      <w:r>
+        <w:drawing>
+          <wp:inline distT="0" distB="0" distL="0" distR="0" wp14:anchorId="35072A30" wp14:editId="23E090F0">
+            <wp:extent cx="2168623" cy="955839"/>
+            <wp:effectExtent l="0" t="0" r="0" b="9525"/>
+            <wp:docPr id="35" name="Imagen 35"/>
+            <wp:cNvGraphicFramePr>
+              <a:graphicFrameLocks xmlns:a="http://schemas.openxmlformats.org/drawingml/2006/main" noChangeAspect="1"/>
+            </wp:cNvGraphicFramePr>
+            <a:graphic xmlns:a="http://schemas.openxmlformats.org/drawingml/2006/main">
+              <a:graphicData uri="http://schemas.openxmlformats.org/drawingml/2006/picture">
+                <pic:pic xmlns:pic="http://schemas.openxmlformats.org/drawingml/2006/picture">
+                  <pic:nvPicPr>
+                    <pic:cNvPr id="1" name=""/>
+                    <pic:cNvPicPr/>
+                  </pic:nvPicPr>
+                  <pic:blipFill>
+                    <a:blip r:embed="rId36"/>
+                    <a:stretch>
+                      <a:fillRect/>
+                    </a:stretch>
+                  </pic:blipFill>
+                  <pic:spPr>
+                    <a:xfrm>
+                      <a:off x="0" y="0"/>
+                      <a:ext cx="2178728" cy="960293"/>
+                    </a:xfrm>
+                    <a:prstGeom prst="rect">
+                      <a:avLst/>
+                    </a:prstGeom>
+                  </pic:spPr>
+                </pic:pic>
+              </a:graphicData>
+            </a:graphic>
+          </wp:inline>
+        </w:drawing>
+      </w:r>
+      <w:r>
+        <w:drawing>
+          <wp:inline distT="0" distB="0" distL="0" distR="0" wp14:anchorId="502C6CD4" wp14:editId="5357DCF4">
+            <wp:extent cx="2054323" cy="1840618"/>
+            <wp:effectExtent l="0" t="0" r="3175" b="0"/>
+            <wp:docPr id="36" name="Imagen 36"/>
+            <wp:cNvGraphicFramePr>
+              <a:graphicFrameLocks xmlns:a="http://schemas.openxmlformats.org/drawingml/2006/main" noChangeAspect="1"/>
+            </wp:cNvGraphicFramePr>
+            <a:graphic xmlns:a="http://schemas.openxmlformats.org/drawingml/2006/main">
+              <a:graphicData uri="http://schemas.openxmlformats.org/drawingml/2006/picture">
+                <pic:pic xmlns:pic="http://schemas.openxmlformats.org/drawingml/2006/picture">
+                  <pic:nvPicPr>
+                    <pic:cNvPr id="1" name=""/>
+                    <pic:cNvPicPr/>
+                  </pic:nvPicPr>
+                  <pic:blipFill>
+                    <a:blip r:embed="rId37"/>
+                    <a:stretch>
+                      <a:fillRect/>
+                    </a:stretch>
+                  </pic:blipFill>
+                  <pic:spPr>
+                    <a:xfrm>
+                      <a:off x="0" y="0"/>
+                      <a:ext cx="2063385" cy="1848738"/>
+                    </a:xfrm>
+                    <a:prstGeom prst="rect">
+                      <a:avLst/>
+                    </a:prstGeom>
+                  </pic:spPr>
+                </pic:pic>
+              </a:graphicData>
+            </a:graphic>
+          </wp:inline>
+        </w:drawing>
+      </w:r>
+    </w:p>
+    <w:p/>
+    <w:p>
+      <w:r>
+        <w:t>Seleccionando un lugar en el mapa:</w:t>
+      </w:r>
+    </w:p>
+    <w:p/>
+    <w:p>
+      <w:r>
+        <w:t>Se activa un listener en el mapa con una función propia del api, mapClick</w:t>
+      </w:r>
+    </w:p>
+    <w:p>
+      <w:r>
+        <w:drawing>
+          <wp:inline distT="0" distB="0" distL="0" distR="0" wp14:anchorId="4C38DEFD" wp14:editId="563C0B14">
+            <wp:extent cx="2625823" cy="224628"/>
+            <wp:effectExtent l="0" t="0" r="0" b="4445"/>
+            <wp:docPr id="37" name="Imagen 37"/>
+            <wp:cNvGraphicFramePr>
+              <a:graphicFrameLocks xmlns:a="http://schemas.openxmlformats.org/drawingml/2006/main" noChangeAspect="1"/>
+            </wp:cNvGraphicFramePr>
+            <a:graphic xmlns:a="http://schemas.openxmlformats.org/drawingml/2006/main">
+              <a:graphicData uri="http://schemas.openxmlformats.org/drawingml/2006/picture">
+                <pic:pic xmlns:pic="http://schemas.openxmlformats.org/drawingml/2006/picture">
+                  <pic:nvPicPr>
+                    <pic:cNvPr id="1" name=""/>
+                    <pic:cNvPicPr/>
+                  </pic:nvPicPr>
+                  <pic:blipFill>
+                    <a:blip r:embed="rId38"/>
+                    <a:stretch>
+                      <a:fillRect/>
+                    </a:stretch>
+                  </pic:blipFill>
+                  <pic:spPr>
+                    <a:xfrm>
+                      <a:off x="0" y="0"/>
+                      <a:ext cx="2710143" cy="231841"/>
+                    </a:xfrm>
+                    <a:prstGeom prst="rect">
+                      <a:avLst/>
+                    </a:prstGeom>
+                  </pic:spPr>
+                </pic:pic>
+              </a:graphicData>
+            </a:graphic>
+          </wp:inline>
+        </w:drawing>
+      </w:r>
+    </w:p>
+    <w:p>
+      <w:r>
+        <w:t>El mapClick recibe y manda un evento donde se puede detectar en que lugar (las coordenadas) fue clickeado y se envía como parámetro a la función a utilizar.</w:t>
+      </w:r>
+    </w:p>
+    <w:p>
+      <w:r>
+        <w:drawing>
+          <wp:inline distT="0" distB="0" distL="0" distR="0" wp14:anchorId="7977266A" wp14:editId="72B763F5">
+            <wp:extent cx="2168623" cy="697948"/>
+            <wp:effectExtent l="0" t="0" r="0" b="0"/>
+            <wp:docPr id="38" name="Imagen 38"/>
+            <wp:cNvGraphicFramePr>
+              <a:graphicFrameLocks xmlns:a="http://schemas.openxmlformats.org/drawingml/2006/main" noChangeAspect="1"/>
+            </wp:cNvGraphicFramePr>
+            <a:graphic xmlns:a="http://schemas.openxmlformats.org/drawingml/2006/main">
+              <a:graphicData uri="http://schemas.openxmlformats.org/drawingml/2006/picture">
+                <pic:pic xmlns:pic="http://schemas.openxmlformats.org/drawingml/2006/picture">
+                  <pic:nvPicPr>
+                    <pic:cNvPr id="1" name=""/>
+                    <pic:cNvPicPr/>
+                  </pic:nvPicPr>
+                  <pic:blipFill>
+                    <a:blip r:embed="rId39"/>
+                    <a:stretch>
+                      <a:fillRect/>
+                    </a:stretch>
+                  </pic:blipFill>
+                  <pic:spPr>
+                    <a:xfrm>
+                      <a:off x="0" y="0"/>
+                      <a:ext cx="2191320" cy="705253"/>
+                    </a:xfrm>
+                    <a:prstGeom prst="rect">
+                      <a:avLst/>
+                    </a:prstGeom>
+                  </pic:spPr>
+                </pic:pic>
+              </a:graphicData>
+            </a:graphic>
+          </wp:inline>
+        </w:drawing>
+      </w:r>
+    </w:p>
+    <w:p/>
+    <w:p>
+      <w:r>
+        <w:drawing>
+          <wp:inline distT="0" distB="0" distL="0" distR="0" wp14:anchorId="39DEDF56" wp14:editId="1037927B">
+            <wp:extent cx="4226023" cy="449953"/>
+            <wp:effectExtent l="0" t="0" r="0" b="7620"/>
+            <wp:docPr id="39" name="Imagen 39"/>
+            <wp:cNvGraphicFramePr>
+              <a:graphicFrameLocks xmlns:a="http://schemas.openxmlformats.org/drawingml/2006/main" noChangeAspect="1"/>
+            </wp:cNvGraphicFramePr>
+            <a:graphic xmlns:a="http://schemas.openxmlformats.org/drawingml/2006/main">
+              <a:graphicData uri="http://schemas.openxmlformats.org/drawingml/2006/picture">
+                <pic:pic xmlns:pic="http://schemas.openxmlformats.org/drawingml/2006/picture">
+                  <pic:nvPicPr>
+                    <pic:cNvPr id="1" name=""/>
+                    <pic:cNvPicPr/>
+                  </pic:nvPicPr>
+                  <pic:blipFill>
+                    <a:blip r:embed="rId40"/>
+                    <a:stretch>
+                      <a:fillRect/>
+                    </a:stretch>
+                  </pic:blipFill>
+                  <pic:spPr>
+                    <a:xfrm>
+                      <a:off x="0" y="0"/>
+                      <a:ext cx="4302877" cy="458136"/>
+                    </a:xfrm>
+                    <a:prstGeom prst="rect">
+                      <a:avLst/>
+                    </a:prstGeom>
+                  </pic:spPr>
+                </pic:pic>
+              </a:graphicData>
+            </a:graphic>
+          </wp:inline>
+        </w:drawing>
+      </w:r>
+    </w:p>
+    <w:p/>
+    <w:p>
+      <w:r>
+        <w:t>Ahora en el html podemos poner el marcador en las coordenadas obtenidas por el marker</w:t>
+      </w:r>
+      <w:r>
+        <w:t xml:space="preserve"> y solo mostrarlo si marker tiene valor</w:t>
       </w:r>
       <w:bookmarkStart w:id="0" w:name="_GoBack"/>
       <w:bookmarkEnd w:id="0"/>
-    </w:p>
+      <w:r>
+        <w:t>, osea si ha hecho click en el mapa.</w:t>
+      </w:r>
+    </w:p>
+    <w:p/>
+    <w:p/>
+    <w:p/>
+    <w:p/>
+    <w:p/>
+    <w:p/>
+    <w:p/>
+    <w:p/>
+    <w:p>
+      <w:pPr>
+        <w:ind w:firstLine="708"/>
+      </w:pPr>
+    </w:p>
+    <w:p>
+      <w:pPr>
+        <w:ind w:firstLine="708"/>
+      </w:pPr>
+    </w:p>
+    <w:p/>
+    <w:p/>
+    <w:p>
+      <w:pPr>
+        <w:rPr>
+          <w:b/>
+        </w:rPr>
+      </w:pPr>
+    </w:p>
+    <w:p>
+      <w:pPr>
+        <w:rPr>
+          <w:b/>
+        </w:rPr>
+      </w:pPr>
+    </w:p>
+    <w:p>
+      <w:pPr>
+        <w:rPr>
+          <w:b/>
+        </w:rPr>
+      </w:pPr>
+    </w:p>
+    <w:p/>
+    <w:p/>
+    <w:p/>
+    <w:p/>
+    <w:p/>
     <w:sectPr>
       <w:pgSz w:w="12240" w:h="15840"/>
       <w:pgMar w:top="1417" w:right="1701" w:bottom="1417" w:left="1701" w:header="708" w:footer="708" w:gutter="0"/>

</xml_diff>

<commit_message>
works to take photo
</commit_message>
<xml_diff>
--- a/Awesome places.docx
+++ b/Awesome places.docx
@@ -3082,12 +3082,435 @@
     <w:p/>
     <w:p>
       <w:r>
-        <w:t>Observacion el gps del celular debe estar en alta calidad.</w:t>
-      </w:r>
+        <w:t>Observació</w:t>
+      </w:r>
+      <w:r>
+        <w:t>n el gps del celular debe estar en alta calidad.</w:t>
+      </w:r>
+    </w:p>
+    <w:p/>
+    <w:p/>
+    <w:p/>
+    <w:p/>
+    <w:p/>
+    <w:p/>
+    <w:p/>
+    <w:p/>
+    <w:p/>
+    <w:p/>
+    <w:p/>
+    <w:p/>
+    <w:p/>
+    <w:p>
+      <w:r>
+        <w:t>Usando la cámara del dispositivo.</w:t>
+      </w:r>
+    </w:p>
+    <w:p/>
+    <w:p>
+      <w:r>
+        <w:t>En el add-place</w:t>
+      </w:r>
+    </w:p>
+    <w:p>
+      <w:pPr>
+        <w:rPr>
+          <w:lang w:val="en-US"/>
+        </w:rPr>
+      </w:pPr>
+      <w:r>
+        <w:rPr>
+          <w:lang w:val="en-US"/>
+        </w:rPr>
+        <w:t>Import camera from ionic native.</w:t>
+      </w:r>
+    </w:p>
+    <w:p>
+      <w:pPr>
+        <w:pStyle w:val="HTMLconformatoprevio"/>
+        <w:pBdr>
+          <w:top w:val="single" w:sz="6" w:space="12" w:color="E6E9EE"/>
+          <w:left w:val="single" w:sz="6" w:space="12" w:color="E6E9EE"/>
+          <w:bottom w:val="single" w:sz="6" w:space="12" w:color="E6E9EE"/>
+          <w:right w:val="single" w:sz="6" w:space="12" w:color="E6E9EE"/>
+        </w:pBdr>
+        <w:shd w:val="clear" w:color="auto" w:fill="FFFFFF"/>
+        <w:wordWrap w:val="0"/>
+        <w:spacing w:before="150" w:after="150" w:line="360" w:lineRule="atLeast"/>
+        <w:rPr>
+          <w:rStyle w:val="CdigoHTML"/>
+          <w:rFonts w:ascii="Menlo" w:hAnsi="Menlo" w:cs="Menlo"/>
+          <w:color w:val="333333"/>
+          <w:lang w:val="en-US"/>
+        </w:rPr>
+      </w:pPr>
+      <w:r>
+        <w:rPr>
+          <w:rStyle w:val="CdigoHTML"/>
+          <w:rFonts w:ascii="Menlo" w:hAnsi="Menlo" w:cs="Menlo"/>
+          <w:color w:val="333333"/>
+          <w:lang w:val="en-US"/>
+        </w:rPr>
+        <w:t>ionic cordova plugin add cordova-plugin-camera</w:t>
+      </w:r>
+    </w:p>
+    <w:p>
+      <w:pPr>
+        <w:pStyle w:val="HTMLconformatoprevio"/>
+        <w:pBdr>
+          <w:top w:val="single" w:sz="6" w:space="12" w:color="E6E9EE"/>
+          <w:left w:val="single" w:sz="6" w:space="12" w:color="E6E9EE"/>
+          <w:bottom w:val="single" w:sz="6" w:space="12" w:color="E6E9EE"/>
+          <w:right w:val="single" w:sz="6" w:space="12" w:color="E6E9EE"/>
+        </w:pBdr>
+        <w:shd w:val="clear" w:color="auto" w:fill="FFFFFF"/>
+        <w:wordWrap w:val="0"/>
+        <w:spacing w:before="150" w:after="150" w:line="360" w:lineRule="atLeast"/>
+        <w:rPr>
+          <w:rFonts w:ascii="Menlo" w:hAnsi="Menlo" w:cs="Menlo"/>
+          <w:color w:val="333333"/>
+          <w:lang w:val="en-US"/>
+        </w:rPr>
+      </w:pPr>
+      <w:r>
+        <w:rPr>
+          <w:rStyle w:val="CdigoHTML"/>
+          <w:rFonts w:ascii="Menlo" w:hAnsi="Menlo" w:cs="Menlo"/>
+          <w:color w:val="333333"/>
+          <w:lang w:val="en-US"/>
+        </w:rPr>
+        <w:t>$ npm install --save @ionic-native/camera</w:t>
+      </w:r>
+    </w:p>
+    <w:p>
+      <w:r>
+        <w:t>Declarándolo</w:t>
+      </w:r>
+      <w:r>
+        <w:t xml:space="preserve"> en el constructor</w:t>
+      </w:r>
+      <w:r>
+        <w:t xml:space="preserve"> y en el app module</w:t>
+      </w:r>
+      <w:r>
+        <w:t xml:space="preserve"> luego podemos accede</w:t>
+      </w:r>
+      <w:r>
+        <w:t>r</w:t>
+      </w:r>
+      <w:r>
+        <w:t xml:space="preserve"> a sus propiedades</w:t>
+      </w:r>
+      <w:r>
+        <w:t>.</w:t>
+      </w:r>
+    </w:p>
+    <w:p/>
+    <w:p>
+      <w:r>
+        <w:t xml:space="preserve">Aplicando la función, </w:t>
+      </w:r>
+      <w:r>
+        <w:t>se accede a las propiedades del camera, se declara el tipo de imagen que creara y la orientación del dispositivo.</w:t>
+      </w:r>
+    </w:p>
+    <w:p/>
+    <w:p>
+      <w:r>
+        <w:t>De ser correcto el funcionamiento en este caso imprime el path de la nueva foto</w:t>
+      </w:r>
+    </w:p>
+    <w:p/>
+    <w:p>
+      <w:r>
+        <w:drawing>
+          <wp:inline distT="0" distB="0" distL="0" distR="0" wp14:anchorId="612E15CE" wp14:editId="14E19B55">
+            <wp:extent cx="2625823" cy="2157710"/>
+            <wp:effectExtent l="0" t="0" r="0" b="1905"/>
+            <wp:docPr id="57" name="Imagen 57"/>
+            <wp:cNvGraphicFramePr>
+              <a:graphicFrameLocks xmlns:a="http://schemas.openxmlformats.org/drawingml/2006/main" noChangeAspect="1"/>
+            </wp:cNvGraphicFramePr>
+            <a:graphic xmlns:a="http://schemas.openxmlformats.org/drawingml/2006/main">
+              <a:graphicData uri="http://schemas.openxmlformats.org/drawingml/2006/picture">
+                <pic:pic xmlns:pic="http://schemas.openxmlformats.org/drawingml/2006/picture">
+                  <pic:nvPicPr>
+                    <pic:cNvPr id="1" name=""/>
+                    <pic:cNvPicPr/>
+                  </pic:nvPicPr>
+                  <pic:blipFill>
+                    <a:blip r:embed="rId60"/>
+                    <a:stretch>
+                      <a:fillRect/>
+                    </a:stretch>
+                  </pic:blipFill>
+                  <pic:spPr>
+                    <a:xfrm>
+                      <a:off x="0" y="0"/>
+                      <a:ext cx="2631167" cy="2162101"/>
+                    </a:xfrm>
+                    <a:prstGeom prst="rect">
+                      <a:avLst/>
+                    </a:prstGeom>
+                  </pic:spPr>
+                </pic:pic>
+              </a:graphicData>
+            </a:graphic>
+          </wp:inline>
+        </w:drawing>
+      </w:r>
+    </w:p>
+    <w:p/>
+    <w:p>
+      <w:r>
+        <w:drawing>
+          <wp:inline distT="0" distB="0" distL="0" distR="0" wp14:anchorId="75DC416A" wp14:editId="2F289451">
+            <wp:extent cx="4797523" cy="225817"/>
+            <wp:effectExtent l="0" t="0" r="3175" b="3175"/>
+            <wp:docPr id="58" name="Imagen 58"/>
+            <wp:cNvGraphicFramePr>
+              <a:graphicFrameLocks xmlns:a="http://schemas.openxmlformats.org/drawingml/2006/main" noChangeAspect="1"/>
+            </wp:cNvGraphicFramePr>
+            <a:graphic xmlns:a="http://schemas.openxmlformats.org/drawingml/2006/main">
+              <a:graphicData uri="http://schemas.openxmlformats.org/drawingml/2006/picture">
+                <pic:pic xmlns:pic="http://schemas.openxmlformats.org/drawingml/2006/picture">
+                  <pic:nvPicPr>
+                    <pic:cNvPr id="1" name=""/>
+                    <pic:cNvPicPr/>
+                  </pic:nvPicPr>
+                  <pic:blipFill>
+                    <a:blip r:embed="rId61"/>
+                    <a:stretch>
+                      <a:fillRect/>
+                    </a:stretch>
+                  </pic:blipFill>
+                  <pic:spPr>
+                    <a:xfrm>
+                      <a:off x="0" y="0"/>
+                      <a:ext cx="4942816" cy="232656"/>
+                    </a:xfrm>
+                    <a:prstGeom prst="rect">
+                      <a:avLst/>
+                    </a:prstGeom>
+                  </pic:spPr>
+                </pic:pic>
+              </a:graphicData>
+            </a:graphic>
+          </wp:inline>
+        </w:drawing>
+      </w:r>
+    </w:p>
+    <w:p/>
+    <w:p>
+      <w:r>
+        <w:t>Siendo la idea mostrar la foto en la pagina de añadir lugar, para luego si se desea guardarla permanentemente en el dispositivo.</w:t>
+      </w:r>
+    </w:p>
+    <w:p/>
+    <w:p>
+      <w:r>
+        <w:t>En el html se crea el espacio donde se mostrara con el src y la variable que se crea con este path</w:t>
+      </w:r>
+      <w:r>
+        <w:br/>
+      </w:r>
+      <w:r>
+        <w:drawing>
+          <wp:inline distT="0" distB="0" distL="0" distR="0" wp14:anchorId="31FEC18C" wp14:editId="704E65AF">
+            <wp:extent cx="2054323" cy="1047106"/>
+            <wp:effectExtent l="0" t="0" r="3175" b="0"/>
+            <wp:docPr id="59" name="Imagen 59"/>
+            <wp:cNvGraphicFramePr>
+              <a:graphicFrameLocks xmlns:a="http://schemas.openxmlformats.org/drawingml/2006/main" noChangeAspect="1"/>
+            </wp:cNvGraphicFramePr>
+            <a:graphic xmlns:a="http://schemas.openxmlformats.org/drawingml/2006/main">
+              <a:graphicData uri="http://schemas.openxmlformats.org/drawingml/2006/picture">
+                <pic:pic xmlns:pic="http://schemas.openxmlformats.org/drawingml/2006/picture">
+                  <pic:nvPicPr>
+                    <pic:cNvPr id="1" name=""/>
+                    <pic:cNvPicPr/>
+                  </pic:nvPicPr>
+                  <pic:blipFill>
+                    <a:blip r:embed="rId62"/>
+                    <a:stretch>
+                      <a:fillRect/>
+                    </a:stretch>
+                  </pic:blipFill>
+                  <pic:spPr>
+                    <a:xfrm>
+                      <a:off x="0" y="0"/>
+                      <a:ext cx="2062538" cy="1051294"/>
+                    </a:xfrm>
+                    <a:prstGeom prst="rect">
+                      <a:avLst/>
+                    </a:prstGeom>
+                  </pic:spPr>
+                </pic:pic>
+              </a:graphicData>
+            </a:graphic>
+          </wp:inline>
+        </w:drawing>
+      </w:r>
+    </w:p>
+    <w:p/>
+    <w:p>
+      <w:r>
+        <w:t>Y modificando el ts</w:t>
+      </w:r>
+      <w:r>
+        <w:t xml:space="preserve"> añadiéndole las propiedades de la cámara,</w:t>
+      </w:r>
+    </w:p>
+    <w:p>
+      <w:r>
+        <w:t>Y utilizando la funcionalidad normalizeURL para convertir el path</w:t>
+      </w:r>
+    </w:p>
+    <w:p>
+      <w:r>
+        <w:drawing>
+          <wp:inline distT="0" distB="0" distL="0" distR="0" wp14:anchorId="2FB606B5" wp14:editId="67C88BF6">
+            <wp:extent cx="3197323" cy="209511"/>
+            <wp:effectExtent l="0" t="0" r="3175" b="0"/>
+            <wp:docPr id="61" name="Imagen 61"/>
+            <wp:cNvGraphicFramePr>
+              <a:graphicFrameLocks xmlns:a="http://schemas.openxmlformats.org/drawingml/2006/main" noChangeAspect="1"/>
+            </wp:cNvGraphicFramePr>
+            <a:graphic xmlns:a="http://schemas.openxmlformats.org/drawingml/2006/main">
+              <a:graphicData uri="http://schemas.openxmlformats.org/drawingml/2006/picture">
+                <pic:pic xmlns:pic="http://schemas.openxmlformats.org/drawingml/2006/picture">
+                  <pic:nvPicPr>
+                    <pic:cNvPr id="1" name=""/>
+                    <pic:cNvPicPr/>
+                  </pic:nvPicPr>
+                  <pic:blipFill>
+                    <a:blip r:embed="rId63"/>
+                    <a:stretch>
+                      <a:fillRect/>
+                    </a:stretch>
+                  </pic:blipFill>
+                  <pic:spPr>
+                    <a:xfrm>
+                      <a:off x="0" y="0"/>
+                      <a:ext cx="3337313" cy="218684"/>
+                    </a:xfrm>
+                    <a:prstGeom prst="rect">
+                      <a:avLst/>
+                    </a:prstGeom>
+                  </pic:spPr>
+                </pic:pic>
+              </a:graphicData>
+            </a:graphic>
+          </wp:inline>
+        </w:drawing>
+      </w:r>
+    </w:p>
+    <w:p>
+      <w:r>
+        <w:br/>
+      </w:r>
+      <w:r>
+        <w:drawing>
+          <wp:inline distT="0" distB="0" distL="0" distR="0" wp14:anchorId="404ABD78" wp14:editId="37592958">
+            <wp:extent cx="2854423" cy="1850454"/>
+            <wp:effectExtent l="0" t="0" r="0" b="3810"/>
+            <wp:docPr id="60" name="Imagen 60"/>
+            <wp:cNvGraphicFramePr>
+              <a:graphicFrameLocks xmlns:a="http://schemas.openxmlformats.org/drawingml/2006/main" noChangeAspect="1"/>
+            </wp:cNvGraphicFramePr>
+            <a:graphic xmlns:a="http://schemas.openxmlformats.org/drawingml/2006/main">
+              <a:graphicData uri="http://schemas.openxmlformats.org/drawingml/2006/picture">
+                <pic:pic xmlns:pic="http://schemas.openxmlformats.org/drawingml/2006/picture">
+                  <pic:nvPicPr>
+                    <pic:cNvPr id="1" name=""/>
+                    <pic:cNvPicPr/>
+                  </pic:nvPicPr>
+                  <pic:blipFill>
+                    <a:blip r:embed="rId64"/>
+                    <a:stretch>
+                      <a:fillRect/>
+                    </a:stretch>
+                  </pic:blipFill>
+                  <pic:spPr>
+                    <a:xfrm>
+                      <a:off x="0" y="0"/>
+                      <a:ext cx="2856828" cy="1852013"/>
+                    </a:xfrm>
+                    <a:prstGeom prst="rect">
+                      <a:avLst/>
+                    </a:prstGeom>
+                  </pic:spPr>
+                </pic:pic>
+              </a:graphicData>
+            </a:graphic>
+          </wp:inline>
+        </w:drawing>
+      </w:r>
+    </w:p>
+    <w:p/>
+    <w:p>
+      <w:r>
+        <w:t xml:space="preserve">(Aparece un error que parece relacionado al webview) </w:t>
+      </w:r>
+      <w:hyperlink r:id="rId65" w:history="1">
+        <w:r>
+          <w:rPr>
+            <w:rStyle w:val="Hipervnculo"/>
+          </w:rPr>
+          <w:t>https://medium.com/deyvin/ionic-3-4-fixing-not-allowed-to-load-local-resource-camera-file-uri-3c1db24ad874</w:t>
+        </w:r>
+      </w:hyperlink>
+    </w:p>
+    <w:p/>
+    <w:p>
+      <w:r>
+        <w:t>Hay que jugar con las versiones del webview, y si es necesario desinstalarlo:</w:t>
+      </w:r>
+    </w:p>
+    <w:p>
+      <w:r>
+        <w:drawing>
+          <wp:inline distT="0" distB="0" distL="0" distR="0" wp14:anchorId="37E38471" wp14:editId="65603907">
+            <wp:extent cx="4111723" cy="1270084"/>
+            <wp:effectExtent l="0" t="0" r="3175" b="0"/>
+            <wp:docPr id="62" name="Imagen 62"/>
+            <wp:cNvGraphicFramePr>
+              <a:graphicFrameLocks xmlns:a="http://schemas.openxmlformats.org/drawingml/2006/main" noChangeAspect="1"/>
+            </wp:cNvGraphicFramePr>
+            <a:graphic xmlns:a="http://schemas.openxmlformats.org/drawingml/2006/main">
+              <a:graphicData uri="http://schemas.openxmlformats.org/drawingml/2006/picture">
+                <pic:pic xmlns:pic="http://schemas.openxmlformats.org/drawingml/2006/picture">
+                  <pic:nvPicPr>
+                    <pic:cNvPr id="1" name=""/>
+                    <pic:cNvPicPr/>
+                  </pic:nvPicPr>
+                  <pic:blipFill>
+                    <a:blip r:embed="rId66"/>
+                    <a:stretch>
+                      <a:fillRect/>
+                    </a:stretch>
+                  </pic:blipFill>
+                  <pic:spPr>
+                    <a:xfrm>
+                      <a:off x="0" y="0"/>
+                      <a:ext cx="4139233" cy="1278582"/>
+                    </a:xfrm>
+                    <a:prstGeom prst="rect">
+                      <a:avLst/>
+                    </a:prstGeom>
+                  </pic:spPr>
+                </pic:pic>
+              </a:graphicData>
+            </a:graphic>
+          </wp:inline>
+        </w:drawing>
+      </w:r>
+    </w:p>
+    <w:p/>
+    <w:p>
       <w:bookmarkStart w:id="0" w:name="_GoBack"/>
       <w:bookmarkEnd w:id="0"/>
     </w:p>
-    <w:p/>
     <w:p/>
     <w:p/>
     <w:p/>

</xml_diff>

<commit_message>
using service to save data
</commit_message>
<xml_diff>
--- a/Awesome places.docx
+++ b/Awesome places.docx
@@ -8,11 +8,19 @@
           <w:lang w:val="es-ES"/>
         </w:rPr>
       </w:pPr>
-      <w:r>
-        <w:rPr>
-          <w:lang w:val="es-ES"/>
-        </w:rPr>
-        <w:t>Awesome places:</w:t>
+      <w:proofErr w:type="spellStart"/>
+      <w:r>
+        <w:rPr>
+          <w:lang w:val="es-ES"/>
+        </w:rPr>
+        <w:t>Awesome</w:t>
+      </w:r>
+      <w:proofErr w:type="spellEnd"/>
+      <w:r>
+        <w:rPr>
+          <w:lang w:val="es-ES"/>
+        </w:rPr>
+        <w:t xml:space="preserve"> places:</w:t>
       </w:r>
     </w:p>
     <w:p>
@@ -41,11 +49,47 @@
           <w:lang w:val="es-ES"/>
         </w:rPr>
       </w:pPr>
-      <w:r>
-        <w:rPr>
-          <w:lang w:val="es-ES"/>
-        </w:rPr>
-        <w:t>Ionic start awesome-places</w:t>
+      <w:proofErr w:type="spellStart"/>
+      <w:r>
+        <w:rPr>
+          <w:lang w:val="es-ES"/>
+        </w:rPr>
+        <w:t>Ionic</w:t>
+      </w:r>
+      <w:proofErr w:type="spellEnd"/>
+      <w:r>
+        <w:rPr>
+          <w:lang w:val="es-ES"/>
+        </w:rPr>
+        <w:t xml:space="preserve"> </w:t>
+      </w:r>
+      <w:proofErr w:type="spellStart"/>
+      <w:r>
+        <w:rPr>
+          <w:lang w:val="es-ES"/>
+        </w:rPr>
+        <w:t>start</w:t>
+      </w:r>
+      <w:proofErr w:type="spellEnd"/>
+      <w:r>
+        <w:rPr>
+          <w:lang w:val="es-ES"/>
+        </w:rPr>
+        <w:t xml:space="preserve"> </w:t>
+      </w:r>
+      <w:proofErr w:type="spellStart"/>
+      <w:r>
+        <w:rPr>
+          <w:lang w:val="es-ES"/>
+        </w:rPr>
+        <w:t>awesome</w:t>
+      </w:r>
+      <w:proofErr w:type="spellEnd"/>
+      <w:r>
+        <w:rPr>
+          <w:lang w:val="es-ES"/>
+        </w:rPr>
+        <w:t>-places</w:t>
       </w:r>
     </w:p>
     <w:p>
@@ -65,8 +109,16 @@
         <w:rPr>
           <w:lang w:val="es-ES"/>
         </w:rPr>
-        <w:t>Añadir repositorio de git</w:t>
-      </w:r>
+        <w:t xml:space="preserve">Añadir repositorio de </w:t>
+      </w:r>
+      <w:proofErr w:type="spellStart"/>
+      <w:r>
+        <w:rPr>
+          <w:lang w:val="es-ES"/>
+        </w:rPr>
+        <w:t>git</w:t>
+      </w:r>
+      <w:proofErr w:type="spellEnd"/>
     </w:p>
     <w:p>
       <w:pPr>
@@ -81,11 +133,19 @@
           <w:lang w:val="es-ES"/>
         </w:rPr>
       </w:pPr>
-      <w:r>
-        <w:rPr>
-          <w:lang w:val="es-ES"/>
-        </w:rPr>
-        <w:t>Ionic g page …</w:t>
+      <w:proofErr w:type="spellStart"/>
+      <w:r>
+        <w:rPr>
+          <w:lang w:val="es-ES"/>
+        </w:rPr>
+        <w:t>Ionic</w:t>
+      </w:r>
+      <w:proofErr w:type="spellEnd"/>
+      <w:r>
+        <w:rPr>
+          <w:lang w:val="es-ES"/>
+        </w:rPr>
+        <w:t xml:space="preserve"> g page …</w:t>
       </w:r>
     </w:p>
     <w:p>
@@ -98,7 +158,21 @@
         <w:rPr>
           <w:lang w:val="es-ES"/>
         </w:rPr>
-        <w:t xml:space="preserve">Se utilizaran 4 paginas </w:t>
+        <w:t xml:space="preserve">Se </w:t>
+      </w:r>
+      <w:proofErr w:type="gramStart"/>
+      <w:r>
+        <w:rPr>
+          <w:lang w:val="es-ES"/>
+        </w:rPr>
+        <w:t>utilizaran</w:t>
+      </w:r>
+      <w:proofErr w:type="gramEnd"/>
+      <w:r>
+        <w:rPr>
+          <w:lang w:val="es-ES"/>
+        </w:rPr>
+        <w:t xml:space="preserve"> 4 paginas </w:t>
       </w:r>
     </w:p>
     <w:p>
@@ -111,7 +185,21 @@
         <w:rPr>
           <w:lang w:val="es-ES"/>
         </w:rPr>
-        <w:t>El home donde se desplegaran todos los lugares guardados,</w:t>
+        <w:t xml:space="preserve">El home donde se </w:t>
+      </w:r>
+      <w:proofErr w:type="gramStart"/>
+      <w:r>
+        <w:rPr>
+          <w:lang w:val="es-ES"/>
+        </w:rPr>
+        <w:t>desplegaran</w:t>
+      </w:r>
+      <w:proofErr w:type="gramEnd"/>
+      <w:r>
+        <w:rPr>
+          <w:lang w:val="es-ES"/>
+        </w:rPr>
+        <w:t xml:space="preserve"> todos los lugares guardados,</w:t>
       </w:r>
     </w:p>
     <w:p>
@@ -124,7 +212,21 @@
         <w:rPr>
           <w:lang w:val="es-ES"/>
         </w:rPr>
-        <w:t>Place: La pagina de cada lugar con sus detalles,</w:t>
+        <w:t xml:space="preserve">Place: La </w:t>
+      </w:r>
+      <w:proofErr w:type="spellStart"/>
+      <w:r>
+        <w:rPr>
+          <w:lang w:val="es-ES"/>
+        </w:rPr>
+        <w:t>pagina</w:t>
+      </w:r>
+      <w:proofErr w:type="spellEnd"/>
+      <w:r>
+        <w:rPr>
+          <w:lang w:val="es-ES"/>
+        </w:rPr>
+        <w:t xml:space="preserve"> de cada lugar con sus detalles,</w:t>
       </w:r>
     </w:p>
     <w:p>
@@ -133,11 +235,19 @@
           <w:lang w:val="es-ES"/>
         </w:rPr>
       </w:pPr>
-      <w:r>
-        <w:rPr>
-          <w:lang w:val="es-ES"/>
-        </w:rPr>
-        <w:t>Add-place,</w:t>
+      <w:proofErr w:type="spellStart"/>
+      <w:r>
+        <w:rPr>
+          <w:lang w:val="es-ES"/>
+        </w:rPr>
+        <w:t>Add</w:t>
+      </w:r>
+      <w:proofErr w:type="spellEnd"/>
+      <w:r>
+        <w:rPr>
+          <w:lang w:val="es-ES"/>
+        </w:rPr>
+        <w:t>-place,</w:t>
       </w:r>
     </w:p>
     <w:p>
@@ -150,8 +260,16 @@
         <w:rPr>
           <w:lang w:val="es-ES"/>
         </w:rPr>
-        <w:t>Set-location</w:t>
-      </w:r>
+        <w:t>Set-</w:t>
+      </w:r>
+      <w:proofErr w:type="spellStart"/>
+      <w:r>
+        <w:rPr>
+          <w:lang w:val="es-ES"/>
+        </w:rPr>
+        <w:t>location</w:t>
+      </w:r>
+      <w:proofErr w:type="spellEnd"/>
     </w:p>
     <w:p>
       <w:pPr>
@@ -171,8 +289,23 @@
         <w:rPr>
           <w:lang w:val="es-ES"/>
         </w:rPr>
-        <w:t xml:space="preserve">Añadirlas al app module en </w:t>
-      </w:r>
+        <w:t xml:space="preserve">Añadirlas </w:t>
+      </w:r>
+      <w:proofErr w:type="gramStart"/>
+      <w:r>
+        <w:rPr>
+          <w:lang w:val="es-ES"/>
+        </w:rPr>
+        <w:t>al app</w:t>
+      </w:r>
+      <w:proofErr w:type="gramEnd"/>
+      <w:r>
+        <w:rPr>
+          <w:lang w:val="es-ES"/>
+        </w:rPr>
+        <w:t xml:space="preserve"> module en </w:t>
+      </w:r>
+      <w:proofErr w:type="spellStart"/>
       <w:r>
         <w:rPr>
           <w:b/>
@@ -180,12 +313,14 @@
         </w:rPr>
         <w:t>declarations</w:t>
       </w:r>
+      <w:proofErr w:type="spellEnd"/>
       <w:r>
         <w:rPr>
           <w:lang w:val="es-ES"/>
         </w:rPr>
         <w:t xml:space="preserve"> y </w:t>
       </w:r>
+      <w:proofErr w:type="spellStart"/>
       <w:r>
         <w:rPr>
           <w:b/>
@@ -193,6 +328,7 @@
         </w:rPr>
         <w:t>entryComponents</w:t>
       </w:r>
+      <w:proofErr w:type="spellEnd"/>
     </w:p>
     <w:p>
       <w:pPr>
@@ -278,7 +414,39 @@
           <w:b/>
           <w:lang w:val="es-ES"/>
         </w:rPr>
-        <w:t>Se utilizaran 2 modulos para describir la data</w:t>
+        <w:t xml:space="preserve">Se </w:t>
+      </w:r>
+      <w:proofErr w:type="gramStart"/>
+      <w:r>
+        <w:rPr>
+          <w:b/>
+          <w:lang w:val="es-ES"/>
+        </w:rPr>
+        <w:t>utilizaran</w:t>
+      </w:r>
+      <w:proofErr w:type="gramEnd"/>
+      <w:r>
+        <w:rPr>
+          <w:b/>
+          <w:lang w:val="es-ES"/>
+        </w:rPr>
+        <w:t xml:space="preserve"> 2 </w:t>
+      </w:r>
+      <w:proofErr w:type="spellStart"/>
+      <w:r>
+        <w:rPr>
+          <w:b/>
+          <w:lang w:val="es-ES"/>
+        </w:rPr>
+        <w:t>modulos</w:t>
+      </w:r>
+      <w:proofErr w:type="spellEnd"/>
+      <w:r>
+        <w:rPr>
+          <w:b/>
+          <w:lang w:val="es-ES"/>
+        </w:rPr>
+        <w:t xml:space="preserve"> para describir la data</w:t>
       </w:r>
     </w:p>
     <w:p>
@@ -288,6 +456,7 @@
           <w:lang w:val="es-ES"/>
         </w:rPr>
       </w:pPr>
+      <w:proofErr w:type="spellStart"/>
       <w:r>
         <w:rPr>
           <w:b/>
@@ -295,6 +464,7 @@
         </w:rPr>
         <w:t>Location</w:t>
       </w:r>
+      <w:proofErr w:type="spellEnd"/>
     </w:p>
     <w:p>
       <w:pPr>
@@ -323,8 +493,49 @@
           <w:b/>
           <w:lang w:val="es-ES"/>
         </w:rPr>
-        <w:t>Se crea una carpeta models en src y se crea el location.ts</w:t>
-      </w:r>
+        <w:t xml:space="preserve">Se crea una carpeta </w:t>
+      </w:r>
+      <w:proofErr w:type="spellStart"/>
+      <w:r>
+        <w:rPr>
+          <w:b/>
+          <w:lang w:val="es-ES"/>
+        </w:rPr>
+        <w:t>models</w:t>
+      </w:r>
+      <w:proofErr w:type="spellEnd"/>
+      <w:r>
+        <w:rPr>
+          <w:b/>
+          <w:lang w:val="es-ES"/>
+        </w:rPr>
+        <w:t xml:space="preserve"> en </w:t>
+      </w:r>
+      <w:proofErr w:type="spellStart"/>
+      <w:r>
+        <w:rPr>
+          <w:b/>
+          <w:lang w:val="es-ES"/>
+        </w:rPr>
+        <w:t>src</w:t>
+      </w:r>
+      <w:proofErr w:type="spellEnd"/>
+      <w:r>
+        <w:rPr>
+          <w:b/>
+          <w:lang w:val="es-ES"/>
+        </w:rPr>
+        <w:t xml:space="preserve"> y se crea el </w:t>
+      </w:r>
+      <w:proofErr w:type="spellStart"/>
+      <w:r>
+        <w:rPr>
+          <w:b/>
+          <w:lang w:val="es-ES"/>
+        </w:rPr>
+        <w:t>location.ts</w:t>
+      </w:r>
+      <w:proofErr w:type="spellEnd"/>
     </w:p>
     <w:p>
       <w:pPr>
@@ -385,18 +596,112 @@
         <w:rPr>
           <w:lang w:val="en-US"/>
         </w:rPr>
-        <w:t>y luego el PlaceModel</w:t>
-      </w:r>
+        <w:t xml:space="preserve">y </w:t>
+      </w:r>
+      <w:proofErr w:type="spellStart"/>
       <w:r>
         <w:rPr>
           <w:lang w:val="en-US"/>
         </w:rPr>
+        <w:t>luego</w:t>
+      </w:r>
+      <w:proofErr w:type="spellEnd"/>
+      <w:r>
+        <w:rPr>
+          <w:lang w:val="en-US"/>
+        </w:rPr>
+        <w:t xml:space="preserve"> el </w:t>
+      </w:r>
+      <w:proofErr w:type="spellStart"/>
+      <w:r>
+        <w:rPr>
+          <w:lang w:val="en-US"/>
+        </w:rPr>
+        <w:t>PlaceModel</w:t>
+      </w:r>
+      <w:proofErr w:type="spellEnd"/>
+      <w:r>
+        <w:rPr>
+          <w:lang w:val="en-US"/>
+        </w:rPr>
         <w:t>:</w:t>
       </w:r>
     </w:p>
     <w:p>
       <w:r>
-        <w:t>que tendra un location, title, description y imagen, la imagen sera un path osea un string que se almacenara en el dispositivo.</w:t>
+        <w:t xml:space="preserve">que </w:t>
+      </w:r>
+      <w:proofErr w:type="spellStart"/>
+      <w:r>
+        <w:t>tendra</w:t>
+      </w:r>
+      <w:proofErr w:type="spellEnd"/>
+      <w:r>
+        <w:t xml:space="preserve"> un </w:t>
+      </w:r>
+      <w:proofErr w:type="spellStart"/>
+      <w:r>
+        <w:t>location</w:t>
+      </w:r>
+      <w:proofErr w:type="spellEnd"/>
+      <w:r>
+        <w:t xml:space="preserve">, </w:t>
+      </w:r>
+      <w:proofErr w:type="spellStart"/>
+      <w:r>
+        <w:t>title</w:t>
+      </w:r>
+      <w:proofErr w:type="spellEnd"/>
+      <w:r>
+        <w:t xml:space="preserve">, </w:t>
+      </w:r>
+      <w:proofErr w:type="spellStart"/>
+      <w:r>
+        <w:t>description</w:t>
+      </w:r>
+      <w:proofErr w:type="spellEnd"/>
+      <w:r>
+        <w:t xml:space="preserve"> </w:t>
+      </w:r>
+      <w:proofErr w:type="spellStart"/>
+      <w:r>
+        <w:t>y</w:t>
+      </w:r>
+      <w:proofErr w:type="spellEnd"/>
+      <w:r>
+        <w:t xml:space="preserve"> imagen, la imagen </w:t>
+      </w:r>
+      <w:proofErr w:type="spellStart"/>
+      <w:r>
+        <w:t>sera</w:t>
+      </w:r>
+      <w:proofErr w:type="spellEnd"/>
+      <w:r>
+        <w:t xml:space="preserve"> un </w:t>
+      </w:r>
+      <w:proofErr w:type="spellStart"/>
+      <w:r>
+        <w:t>path</w:t>
+      </w:r>
+      <w:proofErr w:type="spellEnd"/>
+      <w:r>
+        <w:t xml:space="preserve"> </w:t>
+      </w:r>
+      <w:proofErr w:type="spellStart"/>
+      <w:r>
+        <w:t>osea</w:t>
+      </w:r>
+      <w:proofErr w:type="spellEnd"/>
+      <w:r>
+        <w:t xml:space="preserve"> un </w:t>
+      </w:r>
+      <w:proofErr w:type="spellStart"/>
+      <w:r>
+        <w:t>string</w:t>
+      </w:r>
+      <w:proofErr w:type="spellEnd"/>
+      <w:r>
+        <w:t xml:space="preserve"> que se almacenara en el dispositivo.</w:t>
       </w:r>
     </w:p>
     <w:p>
@@ -442,12 +747,36 @@
     <w:p/>
     <w:p>
       <w:r>
-        <w:t>Añadiendo la navegación para el add-place</w:t>
-      </w:r>
-    </w:p>
-    <w:p>
-      <w:r>
-        <w:t>Desde el home page añadiéndole ion-buttons en el header:</w:t>
+        <w:t xml:space="preserve">Añadiendo la navegación para el </w:t>
+      </w:r>
+      <w:proofErr w:type="spellStart"/>
+      <w:r>
+        <w:t>add</w:t>
+      </w:r>
+      <w:proofErr w:type="spellEnd"/>
+      <w:r>
+        <w:t>-place</w:t>
+      </w:r>
+    </w:p>
+    <w:p>
+      <w:r>
+        <w:t>Desde el home page añadiéndole ion-</w:t>
+      </w:r>
+      <w:proofErr w:type="spellStart"/>
+      <w:r>
+        <w:t>buttons</w:t>
+      </w:r>
+      <w:proofErr w:type="spellEnd"/>
+      <w:r>
+        <w:t xml:space="preserve"> en el </w:t>
+      </w:r>
+      <w:proofErr w:type="spellStart"/>
+      <w:r>
+        <w:t>header</w:t>
+      </w:r>
+      <w:proofErr w:type="spellEnd"/>
+      <w:r>
+        <w:t>:</w:t>
       </w:r>
     </w:p>
     <w:p>
@@ -588,7 +917,15 @@
     <w:p/>
     <w:p>
       <w:r>
-        <w:t>Luego se le añade contenido al add place, con un formulario donde tendrá los inputs</w:t>
+        <w:t xml:space="preserve">Luego se le añade contenido al </w:t>
+      </w:r>
+      <w:proofErr w:type="spellStart"/>
+      <w:r>
+        <w:t>add</w:t>
+      </w:r>
+      <w:proofErr w:type="spellEnd"/>
+      <w:r>
+        <w:t xml:space="preserve"> place, con un formulario donde tendrá los inputs</w:t>
       </w:r>
     </w:p>
     <w:p>
@@ -673,12 +1010,28 @@
     <w:p/>
     <w:p>
       <w:r>
-        <w:t>La siguiente parte del formulario estará fuera del list,</w:t>
-      </w:r>
-    </w:p>
-    <w:p>
-      <w:r>
-        <w:t>Añadiendo los botones para elegir la localización, importante ponerle el tipo al botón ya que al estar dentro de un formulario este haría submit de no ponerle el tipo.</w:t>
+        <w:t xml:space="preserve">La siguiente parte del formulario estará fuera del </w:t>
+      </w:r>
+      <w:proofErr w:type="spellStart"/>
+      <w:r>
+        <w:t>list</w:t>
+      </w:r>
+      <w:proofErr w:type="spellEnd"/>
+      <w:r>
+        <w:t>,</w:t>
+      </w:r>
+    </w:p>
+    <w:p>
+      <w:r>
+        <w:t xml:space="preserve">Añadiendo los botones para elegir la localización, importante ponerle el tipo al botón ya que al estar dentro de un formulario este haría </w:t>
+      </w:r>
+      <w:proofErr w:type="spellStart"/>
+      <w:r>
+        <w:t>submit</w:t>
+      </w:r>
+      <w:proofErr w:type="spellEnd"/>
+      <w:r>
+        <w:t xml:space="preserve"> de no ponerle el tipo.</w:t>
       </w:r>
     </w:p>
     <w:p>
@@ -773,8 +1126,29 @@
     <w:p/>
     <w:p>
       <w:r>
-        <w:t>Ahora se deberá desplegar un snipet de google maps para ver el lugar seleccionado en el mapa dentro de otro row</w:t>
-      </w:r>
+        <w:t xml:space="preserve">Ahora se deberá desplegar un </w:t>
+      </w:r>
+      <w:proofErr w:type="spellStart"/>
+      <w:r>
+        <w:t>snipet</w:t>
+      </w:r>
+      <w:proofErr w:type="spellEnd"/>
+      <w:r>
+        <w:t xml:space="preserve"> de google </w:t>
+      </w:r>
+      <w:proofErr w:type="spellStart"/>
+      <w:r>
+        <w:t>maps</w:t>
+      </w:r>
+      <w:proofErr w:type="spellEnd"/>
+      <w:r>
+        <w:t xml:space="preserve"> para ver el lugar seleccionado en el mapa dentro de otro </w:t>
+      </w:r>
+      <w:proofErr w:type="spellStart"/>
+      <w:r>
+        <w:t>row</w:t>
+      </w:r>
+      <w:proofErr w:type="spellEnd"/>
     </w:p>
     <w:p>
       <w:r>
@@ -858,8 +1232,21 @@
         <w:t>Ahora se va a mostra</w:t>
       </w:r>
       <w:r>
-        <w:t>r un preview de la foto tomada y el botón para hacer submit</w:t>
-      </w:r>
+        <w:t xml:space="preserve">r un </w:t>
+      </w:r>
+      <w:proofErr w:type="spellStart"/>
+      <w:r>
+        <w:t>preview</w:t>
+      </w:r>
+      <w:proofErr w:type="spellEnd"/>
+      <w:r>
+        <w:t xml:space="preserve"> de la foto tomada y el botón para hacer </w:t>
+      </w:r>
+      <w:proofErr w:type="spellStart"/>
+      <w:r>
+        <w:t>submit</w:t>
+      </w:r>
+      <w:proofErr w:type="spellEnd"/>
     </w:p>
     <w:p>
       <w:r>
@@ -903,7 +1290,15 @@
     <w:p/>
     <w:p>
       <w:r>
-        <w:t>Para tener referencia del formulario se le asigna una referencia con # y la función que se ejecutara al presionar el submit, pasándole de parámetro los valores del formulario.</w:t>
+        <w:t xml:space="preserve">Para tener referencia del formulario se le asigna una referencia con # y la función que se ejecutara al presionar el </w:t>
+      </w:r>
+      <w:proofErr w:type="spellStart"/>
+      <w:r>
+        <w:t>submit</w:t>
+      </w:r>
+      <w:proofErr w:type="spellEnd"/>
+      <w:r>
+        <w:t>, pasándole de parámetro los valores del formulario.</w:t>
       </w:r>
       <w:r>
         <w:br/>
@@ -949,7 +1344,23 @@
     <w:p/>
     <w:p>
       <w:r>
-        <w:t>Con esta referencia podemos hacer que el botón de submit este disponible o no, según la validez del formulario:</w:t>
+        <w:t xml:space="preserve">Con esta referencia podemos hacer que el botón de </w:t>
+      </w:r>
+      <w:proofErr w:type="spellStart"/>
+      <w:r>
+        <w:t>submit</w:t>
+      </w:r>
+      <w:proofErr w:type="spellEnd"/>
+      <w:r>
+        <w:t xml:space="preserve"> </w:t>
+      </w:r>
+      <w:proofErr w:type="spellStart"/>
+      <w:r>
+        <w:t>este</w:t>
+      </w:r>
+      <w:proofErr w:type="spellEnd"/>
+      <w:r>
+        <w:t xml:space="preserve"> disponible o no, según la validez del formulario:</w:t>
       </w:r>
     </w:p>
     <w:p>
@@ -994,8 +1405,13 @@
     <w:p/>
     <w:p>
       <w:r>
-        <w:t>Añadiendo las funciones al ts</w:t>
-      </w:r>
+        <w:t xml:space="preserve">Añadiendo las funciones al </w:t>
+      </w:r>
+      <w:proofErr w:type="spellStart"/>
+      <w:r>
+        <w:t>ts</w:t>
+      </w:r>
+      <w:proofErr w:type="spellEnd"/>
     </w:p>
     <w:p>
       <w:r>
@@ -1051,8 +1467,18 @@
           <w:sz w:val="32"/>
           <w:szCs w:val="32"/>
         </w:rPr>
-        <w:t>Utilizando google maps</w:t>
-      </w:r>
+        <w:t xml:space="preserve">Utilizando google </w:t>
+      </w:r>
+      <w:proofErr w:type="spellStart"/>
+      <w:r>
+        <w:rPr>
+          <w:b/>
+          <w:sz w:val="32"/>
+          <w:szCs w:val="32"/>
+        </w:rPr>
+        <w:t>maps</w:t>
+      </w:r>
+      <w:proofErr w:type="spellEnd"/>
     </w:p>
     <w:p/>
     <w:p>
@@ -1096,7 +1522,15 @@
     </w:p>
     <w:p>
       <w:r>
-        <w:t>Instalando google maps en el proyecto:</w:t>
+        <w:t xml:space="preserve">Instalando google </w:t>
+      </w:r>
+      <w:proofErr w:type="spellStart"/>
+      <w:r>
+        <w:t>maps</w:t>
+      </w:r>
+      <w:proofErr w:type="spellEnd"/>
+      <w:r>
+        <w:t xml:space="preserve"> en el proyecto:</w:t>
       </w:r>
     </w:p>
     <w:p>
@@ -1141,11 +1575,21 @@
     <w:p/>
     <w:p>
       <w:r>
-        <w:t>Ahora ya se puede incluir en la aplicación, desde el set-location</w:t>
-      </w:r>
-      <w:r>
-        <w:t xml:space="preserve"> html</w:t>
-      </w:r>
+        <w:t>Ahora ya se puede incluir en la aplicación, desde el set-</w:t>
+      </w:r>
+      <w:proofErr w:type="spellStart"/>
+      <w:r>
+        <w:t>location</w:t>
+      </w:r>
+      <w:proofErr w:type="spellEnd"/>
+      <w:r>
+        <w:t xml:space="preserve"> </w:t>
+      </w:r>
+      <w:proofErr w:type="spellStart"/>
+      <w:r>
+        <w:t>html</w:t>
+      </w:r>
+      <w:proofErr w:type="spellEnd"/>
       <w:r>
         <w:t>:</w:t>
       </w:r>
@@ -1192,7 +1636,39 @@
     <w:p/>
     <w:p>
       <w:r>
-        <w:t>se utiliza el nuevo tag que se instalo con el maps y para visualizarlo hay que modificar el scss.</w:t>
+        <w:t xml:space="preserve">se utiliza el nuevo </w:t>
+      </w:r>
+      <w:proofErr w:type="spellStart"/>
+      <w:r>
+        <w:t>tag</w:t>
+      </w:r>
+      <w:proofErr w:type="spellEnd"/>
+      <w:r>
+        <w:t xml:space="preserve"> que se </w:t>
+      </w:r>
+      <w:proofErr w:type="spellStart"/>
+      <w:r>
+        <w:t>instalo</w:t>
+      </w:r>
+      <w:proofErr w:type="spellEnd"/>
+      <w:r>
+        <w:t xml:space="preserve"> con el </w:t>
+      </w:r>
+      <w:proofErr w:type="spellStart"/>
+      <w:r>
+        <w:t>maps</w:t>
+      </w:r>
+      <w:proofErr w:type="spellEnd"/>
+      <w:r>
+        <w:t xml:space="preserve"> y para visualizarlo hay que modificar el </w:t>
+      </w:r>
+      <w:proofErr w:type="spellStart"/>
+      <w:r>
+        <w:t>scss</w:t>
+      </w:r>
+      <w:proofErr w:type="spellEnd"/>
+      <w:r>
+        <w:t>.</w:t>
       </w:r>
     </w:p>
     <w:p>
@@ -1237,15 +1713,47 @@
     <w:p/>
     <w:p>
       <w:r>
-        <w:t>ahora para visualizar este cambio se implementa la función de onOpenMap ubicada en el add-place</w:t>
-      </w:r>
-      <w:r>
-        <w:t>, que abrirá el set-location como un modal.</w:t>
-      </w:r>
-    </w:p>
-    <w:p>
-      <w:r>
-        <w:t>Para esto implementamos el modalController.</w:t>
+        <w:t xml:space="preserve">ahora para visualizar este cambio se implementa la función de </w:t>
+      </w:r>
+      <w:proofErr w:type="spellStart"/>
+      <w:r>
+        <w:t>onOpenMap</w:t>
+      </w:r>
+      <w:proofErr w:type="spellEnd"/>
+      <w:r>
+        <w:t xml:space="preserve"> ubicada en el </w:t>
+      </w:r>
+      <w:proofErr w:type="spellStart"/>
+      <w:r>
+        <w:t>add</w:t>
+      </w:r>
+      <w:proofErr w:type="spellEnd"/>
+      <w:r>
+        <w:t>-place</w:t>
+      </w:r>
+      <w:r>
+        <w:t>, que abrirá el set-</w:t>
+      </w:r>
+      <w:proofErr w:type="spellStart"/>
+      <w:r>
+        <w:t>location</w:t>
+      </w:r>
+      <w:proofErr w:type="spellEnd"/>
+      <w:r>
+        <w:t xml:space="preserve"> como un modal.</w:t>
+      </w:r>
+    </w:p>
+    <w:p>
+      <w:r>
+        <w:t xml:space="preserve">Para esto implementamos el </w:t>
+      </w:r>
+      <w:proofErr w:type="spellStart"/>
+      <w:r>
+        <w:t>modalController</w:t>
+      </w:r>
+      <w:proofErr w:type="spellEnd"/>
+      <w:r>
+        <w:t>.</w:t>
       </w:r>
     </w:p>
     <w:p>
@@ -1290,15 +1798,55 @@
     <w:p/>
     <w:p>
       <w:r>
-        <w:t>Haciendo esto aparece un error del template ya que no reconoce el tag “agm-map”</w:t>
-      </w:r>
-    </w:p>
-    <w:p>
-      <w:r>
-        <w:t>Desde el app module hay que configurarlo</w:t>
-      </w:r>
-      <w:r>
-        <w:t>, se importa y declara en los imports:</w:t>
+        <w:t xml:space="preserve">Haciendo esto aparece un error del </w:t>
+      </w:r>
+      <w:proofErr w:type="spellStart"/>
+      <w:r>
+        <w:t>template</w:t>
+      </w:r>
+      <w:proofErr w:type="spellEnd"/>
+      <w:r>
+        <w:t xml:space="preserve"> ya que no reconoce el </w:t>
+      </w:r>
+      <w:proofErr w:type="spellStart"/>
+      <w:r>
+        <w:t>tag</w:t>
+      </w:r>
+      <w:proofErr w:type="spellEnd"/>
+      <w:r>
+        <w:t xml:space="preserve"> “</w:t>
+      </w:r>
+      <w:proofErr w:type="spellStart"/>
+      <w:r>
+        <w:t>agm-map</w:t>
+      </w:r>
+      <w:proofErr w:type="spellEnd"/>
+      <w:r>
+        <w:t>”</w:t>
+      </w:r>
+    </w:p>
+    <w:p>
+      <w:r>
+        <w:t xml:space="preserve">Desde </w:t>
+      </w:r>
+      <w:proofErr w:type="gramStart"/>
+      <w:r>
+        <w:t>el app</w:t>
+      </w:r>
+      <w:proofErr w:type="gramEnd"/>
+      <w:r>
+        <w:t xml:space="preserve"> module hay que configurarlo</w:t>
+      </w:r>
+      <w:r>
+        <w:t xml:space="preserve">, se importa y declara en los </w:t>
+      </w:r>
+      <w:proofErr w:type="spellStart"/>
+      <w:r>
+        <w:t>imports</w:t>
+      </w:r>
+      <w:proofErr w:type="spellEnd"/>
+      <w:r>
+        <w:t>:</w:t>
       </w:r>
     </w:p>
     <w:p/>
@@ -1343,8 +1891,29 @@
     </w:p>
     <w:p>
       <w:r>
-        <w:t>donde en el import hay que configurarlo para que reciba un apikey de maps</w:t>
-      </w:r>
+        <w:t xml:space="preserve">donde en el </w:t>
+      </w:r>
+      <w:proofErr w:type="spellStart"/>
+      <w:r>
+        <w:t>import</w:t>
+      </w:r>
+      <w:proofErr w:type="spellEnd"/>
+      <w:r>
+        <w:t xml:space="preserve"> hay que configurarlo para que reciba un </w:t>
+      </w:r>
+      <w:proofErr w:type="spellStart"/>
+      <w:r>
+        <w:t>apikey</w:t>
+      </w:r>
+      <w:proofErr w:type="spellEnd"/>
+      <w:r>
+        <w:t xml:space="preserve"> de </w:t>
+      </w:r>
+      <w:proofErr w:type="spellStart"/>
+      <w:r>
+        <w:t>maps</w:t>
+      </w:r>
+      <w:proofErr w:type="spellEnd"/>
     </w:p>
     <w:p>
       <w:r>
@@ -1388,7 +1957,39 @@
     <w:p/>
     <w:p>
       <w:r>
-        <w:t>desde la pagina de angular maps en getting started hay un link donde se consigue:</w:t>
+        <w:t xml:space="preserve">desde la </w:t>
+      </w:r>
+      <w:proofErr w:type="spellStart"/>
+      <w:r>
+        <w:t>pagina</w:t>
+      </w:r>
+      <w:proofErr w:type="spellEnd"/>
+      <w:r>
+        <w:t xml:space="preserve"> de angular </w:t>
+      </w:r>
+      <w:proofErr w:type="spellStart"/>
+      <w:r>
+        <w:t>maps</w:t>
+      </w:r>
+      <w:proofErr w:type="spellEnd"/>
+      <w:r>
+        <w:t xml:space="preserve"> en </w:t>
+      </w:r>
+      <w:proofErr w:type="spellStart"/>
+      <w:r>
+        <w:t>getting</w:t>
+      </w:r>
+      <w:proofErr w:type="spellEnd"/>
+      <w:r>
+        <w:t xml:space="preserve"> </w:t>
+      </w:r>
+      <w:proofErr w:type="spellStart"/>
+      <w:r>
+        <w:t>started</w:t>
+      </w:r>
+      <w:proofErr w:type="spellEnd"/>
+      <w:r>
+        <w:t xml:space="preserve"> hay un link donde se consigue:</w:t>
       </w:r>
     </w:p>
     <w:p>
@@ -1489,7 +2090,23 @@
     </w:p>
     <w:p>
       <w:r>
-        <w:t>-Lanza un error al tener la ultima versión beta5, es necesario hacer un downgrade al 1.0.0-beta.3</w:t>
+        <w:t xml:space="preserve">-Lanza un error al tener la </w:t>
+      </w:r>
+      <w:proofErr w:type="spellStart"/>
+      <w:r>
+        <w:t>ultima</w:t>
+      </w:r>
+      <w:proofErr w:type="spellEnd"/>
+      <w:r>
+        <w:t xml:space="preserve"> versión beta5, es necesario hacer un </w:t>
+      </w:r>
+      <w:proofErr w:type="spellStart"/>
+      <w:r>
+        <w:t>downgrade</w:t>
+      </w:r>
+      <w:proofErr w:type="spellEnd"/>
+      <w:r>
+        <w:t xml:space="preserve"> al 1.0.0-beta.3</w:t>
       </w:r>
     </w:p>
     <w:p>
@@ -1574,7 +2191,15 @@
     <w:p>
       <w:r>
         <w:tab/>
-        <w:t>Hay que desinstalar la ultima versión instalada, y luego removerla de los paquetes</w:t>
+        <w:t xml:space="preserve">Hay que desinstalar la </w:t>
+      </w:r>
+      <w:proofErr w:type="spellStart"/>
+      <w:r>
+        <w:t>ultima</w:t>
+      </w:r>
+      <w:proofErr w:type="spellEnd"/>
+      <w:r>
+        <w:t xml:space="preserve"> versión instalada, y luego removerla de los paquetes</w:t>
       </w:r>
     </w:p>
     <w:p/>
@@ -1585,16 +2210,24 @@
           <w:lang w:val="en-US"/>
         </w:rPr>
       </w:pPr>
+      <w:proofErr w:type="spellStart"/>
       <w:r>
         <w:rPr>
           <w:lang w:val="en-US"/>
         </w:rPr>
-        <w:t xml:space="preserve">npm uninstall </w:t>
-      </w:r>
+        <w:t>npm</w:t>
+      </w:r>
+      <w:proofErr w:type="spellEnd"/>
       <w:r>
         <w:rPr>
           <w:lang w:val="en-US"/>
         </w:rPr>
+        <w:t xml:space="preserve"> uninstall </w:t>
+      </w:r>
+      <w:r>
+        <w:rPr>
+          <w:lang w:val="en-US"/>
+        </w:rPr>
         <w:t>–</w:t>
       </w:r>
       <w:r>
@@ -1613,7 +2246,21 @@
         <w:rPr>
           <w:lang w:val="en-US"/>
         </w:rPr>
-        <w:t>@agm/core</w:t>
+        <w:t>@</w:t>
+      </w:r>
+      <w:proofErr w:type="spellStart"/>
+      <w:r>
+        <w:rPr>
+          <w:lang w:val="en-US"/>
+        </w:rPr>
+        <w:t>agm</w:t>
+      </w:r>
+      <w:proofErr w:type="spellEnd"/>
+      <w:r>
+        <w:rPr>
+          <w:lang w:val="en-US"/>
+        </w:rPr>
+        <w:t>/core</w:t>
       </w:r>
     </w:p>
     <w:p>
@@ -1629,7 +2276,15 @@
         <w:ind w:firstLine="708"/>
       </w:pPr>
       <w:r>
-        <w:t>e instalar la version especifica:</w:t>
+        <w:t xml:space="preserve">e instalar la </w:t>
+      </w:r>
+      <w:proofErr w:type="spellStart"/>
+      <w:r>
+        <w:t>version</w:t>
+      </w:r>
+      <w:proofErr w:type="spellEnd"/>
+      <w:r>
+        <w:t xml:space="preserve"> especifica:</w:t>
       </w:r>
       <w:r>
         <w:br/>
@@ -1642,11 +2297,47 @@
           <w:lang w:val="en-US"/>
         </w:rPr>
       </w:pPr>
+      <w:proofErr w:type="spellStart"/>
       <w:r>
         <w:rPr>
           <w:lang w:val="en-US"/>
         </w:rPr>
-        <w:t xml:space="preserve">npm i @agm/core@1.0.0-beta.3 </w:t>
+        <w:t>npm</w:t>
+      </w:r>
+      <w:proofErr w:type="spellEnd"/>
+      <w:r>
+        <w:rPr>
+          <w:lang w:val="en-US"/>
+        </w:rPr>
+        <w:t xml:space="preserve"> </w:t>
+      </w:r>
+      <w:proofErr w:type="spellStart"/>
+      <w:r>
+        <w:rPr>
+          <w:lang w:val="en-US"/>
+        </w:rPr>
+        <w:t>i</w:t>
+      </w:r>
+      <w:proofErr w:type="spellEnd"/>
+      <w:r>
+        <w:rPr>
+          <w:lang w:val="en-US"/>
+        </w:rPr>
+        <w:t xml:space="preserve"> @</w:t>
+      </w:r>
+      <w:proofErr w:type="spellStart"/>
+      <w:r>
+        <w:rPr>
+          <w:lang w:val="en-US"/>
+        </w:rPr>
+        <w:t>agm</w:t>
+      </w:r>
+      <w:proofErr w:type="spellEnd"/>
+      <w:r>
+        <w:rPr>
+          <w:lang w:val="en-US"/>
+        </w:rPr>
+        <w:t xml:space="preserve">/core@1.0.0-beta.3 </w:t>
       </w:r>
       <w:r>
         <w:rPr>
@@ -1743,7 +2434,31 @@
         <w:ind w:firstLine="708"/>
       </w:pPr>
       <w:r>
-        <w:t>Para esto en el set-location.ts declaramos una variable location del tipo LocationModel.</w:t>
+        <w:t>Para esto en el set-</w:t>
+      </w:r>
+      <w:proofErr w:type="spellStart"/>
+      <w:r>
+        <w:t>location.ts</w:t>
+      </w:r>
+      <w:proofErr w:type="spellEnd"/>
+      <w:r>
+        <w:t xml:space="preserve"> declaramos una variable </w:t>
+      </w:r>
+      <w:proofErr w:type="spellStart"/>
+      <w:r>
+        <w:t>location</w:t>
+      </w:r>
+      <w:proofErr w:type="spellEnd"/>
+      <w:r>
+        <w:t xml:space="preserve"> del tipo </w:t>
+      </w:r>
+      <w:proofErr w:type="spellStart"/>
+      <w:r>
+        <w:t>LocationModel</w:t>
+      </w:r>
+      <w:proofErr w:type="spellEnd"/>
+      <w:r>
+        <w:t>.</w:t>
       </w:r>
     </w:p>
     <w:p/>
@@ -1788,7 +2503,23 @@
     </w:p>
     <w:p>
       <w:r>
-        <w:t xml:space="preserve">Pero esta variable también la querremos en el componente de add-places asi que también </w:t>
+        <w:t xml:space="preserve">Pero esta variable también la querremos en el componente de </w:t>
+      </w:r>
+      <w:proofErr w:type="spellStart"/>
+      <w:r>
+        <w:t>add</w:t>
+      </w:r>
+      <w:proofErr w:type="spellEnd"/>
+      <w:r>
+        <w:t xml:space="preserve">-places </w:t>
+      </w:r>
+      <w:proofErr w:type="spellStart"/>
+      <w:r>
+        <w:t>asi</w:t>
+      </w:r>
+      <w:proofErr w:type="spellEnd"/>
+      <w:r>
+        <w:t xml:space="preserve"> que también </w:t>
       </w:r>
       <w:r>
         <w:t>se declara en ese componente y se le asigna un valor inicial.</w:t>
@@ -1836,7 +2567,15 @@
     <w:p/>
     <w:p>
       <w:r>
-        <w:t>Para luego llamar al set-location, pasándole como parámetro esta dirección.</w:t>
+        <w:t>Para luego llamar al set-</w:t>
+      </w:r>
+      <w:proofErr w:type="spellStart"/>
+      <w:r>
+        <w:t>location</w:t>
+      </w:r>
+      <w:proofErr w:type="spellEnd"/>
+      <w:r>
+        <w:t>, pasándole como parámetro esta dirección.</w:t>
       </w:r>
     </w:p>
     <w:p>
@@ -1881,10 +2620,26 @@
     <w:p/>
     <w:p>
       <w:r>
-        <w:t xml:space="preserve">Para nuevamente en el set-location.ts obtener esta información </w:t>
-      </w:r>
-      <w:r>
-        <w:t>cuando abra con el navParams desde el constructor:</w:t>
+        <w:t>Para nuevamente en el set-</w:t>
+      </w:r>
+      <w:proofErr w:type="spellStart"/>
+      <w:r>
+        <w:t>location.ts</w:t>
+      </w:r>
+      <w:proofErr w:type="spellEnd"/>
+      <w:r>
+        <w:t xml:space="preserve"> obtener esta información </w:t>
+      </w:r>
+      <w:r>
+        <w:t xml:space="preserve">cuando abra con el </w:t>
+      </w:r>
+      <w:proofErr w:type="spellStart"/>
+      <w:r>
+        <w:t>navParams</w:t>
+      </w:r>
+      <w:proofErr w:type="spellEnd"/>
+      <w:r>
+        <w:t xml:space="preserve"> desde el constructor:</w:t>
       </w:r>
     </w:p>
     <w:p>
@@ -1932,7 +2687,23 @@
     <w:p/>
     <w:p>
       <w:r>
-        <w:t>Ahora desde el html podemos asignarle valores con propiedades del mismo tag:</w:t>
+        <w:t xml:space="preserve">Ahora desde el </w:t>
+      </w:r>
+      <w:proofErr w:type="spellStart"/>
+      <w:r>
+        <w:t>html</w:t>
+      </w:r>
+      <w:proofErr w:type="spellEnd"/>
+      <w:r>
+        <w:t xml:space="preserve"> podemos asignarle valores con propiedades del mismo </w:t>
+      </w:r>
+      <w:proofErr w:type="spellStart"/>
+      <w:r>
+        <w:t>tag</w:t>
+      </w:r>
+      <w:proofErr w:type="spellEnd"/>
+      <w:r>
+        <w:t>:</w:t>
       </w:r>
     </w:p>
     <w:p>
@@ -2020,8 +2791,21 @@
     <w:p/>
     <w:p>
       <w:r>
-        <w:t>Se activa un listener en el mapa con una función propia del api, mapClick</w:t>
-      </w:r>
+        <w:t xml:space="preserve">Se activa un </w:t>
+      </w:r>
+      <w:proofErr w:type="spellStart"/>
+      <w:r>
+        <w:t>listener</w:t>
+      </w:r>
+      <w:proofErr w:type="spellEnd"/>
+      <w:r>
+        <w:t xml:space="preserve"> en el mapa con una función propia del api, </w:t>
+      </w:r>
+      <w:proofErr w:type="spellStart"/>
+      <w:r>
+        <w:t>mapClick</w:t>
+      </w:r>
+      <w:proofErr w:type="spellEnd"/>
     </w:p>
     <w:p>
       <w:r>
@@ -2064,7 +2848,31 @@
     </w:p>
     <w:p>
       <w:r>
-        <w:t>El mapClick recibe y manda un evento donde se puede detectar en que lugar (las coordenadas) fue clickeado y se envía como parámetro a la función a utilizar.</w:t>
+        <w:t xml:space="preserve">El </w:t>
+      </w:r>
+      <w:proofErr w:type="spellStart"/>
+      <w:r>
+        <w:t>mapClick</w:t>
+      </w:r>
+      <w:proofErr w:type="spellEnd"/>
+      <w:r>
+        <w:t xml:space="preserve"> recibe y manda un evento donde se puede detectar en </w:t>
+      </w:r>
+      <w:proofErr w:type="spellStart"/>
+      <w:r>
+        <w:t>que</w:t>
+      </w:r>
+      <w:proofErr w:type="spellEnd"/>
+      <w:r>
+        <w:t xml:space="preserve"> lugar (las coordenadas) fue </w:t>
+      </w:r>
+      <w:proofErr w:type="spellStart"/>
+      <w:r>
+        <w:t>clickeado</w:t>
+      </w:r>
+      <w:proofErr w:type="spellEnd"/>
+      <w:r>
+        <w:t xml:space="preserve"> y se envía como parámetro a la función a utilizar.</w:t>
       </w:r>
     </w:p>
     <w:p>
@@ -2149,10 +2957,47 @@
     <w:p/>
     <w:p>
       <w:r>
-        <w:t>Ahora en el html podemos poner el marcador en las coordenadas obtenidas por el marker</w:t>
-      </w:r>
-      <w:r>
-        <w:t xml:space="preserve"> y solo mostrarlo si marker tiene valor, osea si ha hecho click en el mapa.</w:t>
+        <w:t xml:space="preserve">Ahora en el </w:t>
+      </w:r>
+      <w:proofErr w:type="spellStart"/>
+      <w:r>
+        <w:t>html</w:t>
+      </w:r>
+      <w:proofErr w:type="spellEnd"/>
+      <w:r>
+        <w:t xml:space="preserve"> podemos poner el marcador en las coordenadas obtenidas por el </w:t>
+      </w:r>
+      <w:proofErr w:type="spellStart"/>
+      <w:r>
+        <w:t>marker</w:t>
+      </w:r>
+      <w:proofErr w:type="spellEnd"/>
+      <w:r>
+        <w:t xml:space="preserve"> y solo mostrarlo si </w:t>
+      </w:r>
+      <w:proofErr w:type="spellStart"/>
+      <w:r>
+        <w:t>marker</w:t>
+      </w:r>
+      <w:proofErr w:type="spellEnd"/>
+      <w:r>
+        <w:t xml:space="preserve"> tiene valor, </w:t>
+      </w:r>
+      <w:proofErr w:type="spellStart"/>
+      <w:r>
+        <w:t>osea</w:t>
+      </w:r>
+      <w:proofErr w:type="spellEnd"/>
+      <w:r>
+        <w:t xml:space="preserve"> si ha hecho </w:t>
+      </w:r>
+      <w:proofErr w:type="spellStart"/>
+      <w:r>
+        <w:t>click</w:t>
+      </w:r>
+      <w:proofErr w:type="spellEnd"/>
+      <w:r>
+        <w:t xml:space="preserve"> en el mapa.</w:t>
       </w:r>
     </w:p>
     <w:p>
@@ -2285,8 +3130,13 @@
     <w:p/>
     <w:p>
       <w:r>
-        <w:t>Se crea la función para confirmar la nueva dirección en el marcador y se pasa esta coordenada como parámetro en el dismiss</w:t>
-      </w:r>
+        <w:t xml:space="preserve">Se crea la función para confirmar la nueva dirección en el marcador y se pasa esta coordenada como parámetro en el </w:t>
+      </w:r>
+      <w:proofErr w:type="spellStart"/>
+      <w:r>
+        <w:t>dismiss</w:t>
+      </w:r>
+      <w:proofErr w:type="spellEnd"/>
     </w:p>
     <w:p>
       <w:r>
@@ -2370,7 +3220,31 @@
     <w:p/>
     <w:p>
       <w:r>
-        <w:t>Luego en el add place se recibe este parámetro y se asigna como dirección a guardar del nuevo lugar, Al ser un modal en la pantalla anterior cuando se presento, se puede acceder al valor que devuelve al cerrarlo con la función del modal al dismiss.</w:t>
+        <w:t xml:space="preserve">Luego en el </w:t>
+      </w:r>
+      <w:proofErr w:type="spellStart"/>
+      <w:r>
+        <w:t>add</w:t>
+      </w:r>
+      <w:proofErr w:type="spellEnd"/>
+      <w:r>
+        <w:t xml:space="preserve"> place se recibe este parámetro y se asigna como dirección a guardar del nuevo lugar, Al ser un modal en la pantalla anterior cuando se </w:t>
+      </w:r>
+      <w:proofErr w:type="spellStart"/>
+      <w:r>
+        <w:t>presento</w:t>
+      </w:r>
+      <w:proofErr w:type="spellEnd"/>
+      <w:r>
+        <w:t xml:space="preserve">, se puede acceder al valor que devuelve al cerrarlo con la función del modal al </w:t>
+      </w:r>
+      <w:proofErr w:type="spellStart"/>
+      <w:r>
+        <w:t>dismiss</w:t>
+      </w:r>
+      <w:proofErr w:type="spellEnd"/>
+      <w:r>
+        <w:t>.</w:t>
       </w:r>
     </w:p>
     <w:p>
@@ -2423,10 +3297,31 @@
     <w:p/>
     <w:p>
       <w:r>
-        <w:t>Para mostrar el preview del location</w:t>
-      </w:r>
-      <w:r>
-        <w:t xml:space="preserve"> en el add-place y mostrarlo únicamente cuando se ha cambiado el lugar:</w:t>
+        <w:t xml:space="preserve">Para mostrar el </w:t>
+      </w:r>
+      <w:proofErr w:type="spellStart"/>
+      <w:r>
+        <w:t>preview</w:t>
+      </w:r>
+      <w:proofErr w:type="spellEnd"/>
+      <w:r>
+        <w:t xml:space="preserve"> del </w:t>
+      </w:r>
+      <w:proofErr w:type="spellStart"/>
+      <w:r>
+        <w:t>location</w:t>
+      </w:r>
+      <w:proofErr w:type="spellEnd"/>
+      <w:r>
+        <w:t xml:space="preserve"> en el </w:t>
+      </w:r>
+      <w:proofErr w:type="spellStart"/>
+      <w:r>
+        <w:t>add</w:t>
+      </w:r>
+      <w:proofErr w:type="spellEnd"/>
+      <w:r>
+        <w:t>-place y mostrarlo únicamente cuando se ha cambiado el lugar:</w:t>
       </w:r>
     </w:p>
     <w:p>
@@ -2529,7 +3424,15 @@
     <w:p/>
     <w:p>
       <w:r>
-        <w:t xml:space="preserve">ahora el botón de submit también se va a validar según si esta introducida la dirección: </w:t>
+        <w:t xml:space="preserve">ahora el botón de </w:t>
+      </w:r>
+      <w:proofErr w:type="spellStart"/>
+      <w:r>
+        <w:t>submit</w:t>
+      </w:r>
+      <w:proofErr w:type="spellEnd"/>
+      <w:r>
+        <w:t xml:space="preserve"> también se va a validar según si esta introducida la dirección: </w:t>
       </w:r>
     </w:p>
     <w:p>
@@ -2573,8 +3476,29 @@
     </w:p>
     <w:p/>
     <w:p>
-      <w:r>
-        <w:t>Psandole el valor si esta el location set para mostrar el marcador en el mapa para elegir:</w:t>
+      <w:proofErr w:type="spellStart"/>
+      <w:r>
+        <w:t>Psandole</w:t>
+      </w:r>
+      <w:proofErr w:type="spellEnd"/>
+      <w:r>
+        <w:t xml:space="preserve"> el valor si </w:t>
+      </w:r>
+      <w:proofErr w:type="spellStart"/>
+      <w:r>
+        <w:t>esta</w:t>
+      </w:r>
+      <w:proofErr w:type="spellEnd"/>
+      <w:r>
+        <w:t xml:space="preserve"> el </w:t>
+      </w:r>
+      <w:proofErr w:type="spellStart"/>
+      <w:r>
+        <w:t>location</w:t>
+      </w:r>
+      <w:proofErr w:type="spellEnd"/>
+      <w:r>
+        <w:t xml:space="preserve"> set para mostrar el marcador en el mapa para elegir:</w:t>
       </w:r>
     </w:p>
     <w:p>
@@ -2623,8 +3547,13 @@
     </w:p>
     <w:p>
       <w:r>
-        <w:t>set-location</w:t>
-      </w:r>
+        <w:t>set-</w:t>
+      </w:r>
+      <w:proofErr w:type="spellStart"/>
+      <w:r>
+        <w:t>location</w:t>
+      </w:r>
+      <w:proofErr w:type="spellEnd"/>
     </w:p>
     <w:p>
       <w:r>
@@ -2710,7 +3639,23 @@
     <w:p/>
     <w:p>
       <w:r>
-        <w:t>Funciones nativas, ionic 2 e ionic 3</w:t>
+        <w:t xml:space="preserve">Funciones nativas, </w:t>
+      </w:r>
+      <w:proofErr w:type="spellStart"/>
+      <w:r>
+        <w:t>ionic</w:t>
+      </w:r>
+      <w:proofErr w:type="spellEnd"/>
+      <w:r>
+        <w:t xml:space="preserve"> 2 e </w:t>
+      </w:r>
+      <w:proofErr w:type="spellStart"/>
+      <w:r>
+        <w:t>ionic</w:t>
+      </w:r>
+      <w:proofErr w:type="spellEnd"/>
+      <w:r>
+        <w:t xml:space="preserve"> 3</w:t>
       </w:r>
     </w:p>
     <w:p>
@@ -2791,9 +3736,11 @@
     <w:p/>
     <w:p/>
     <w:p>
+      <w:proofErr w:type="spellStart"/>
       <w:r>
         <w:t>Geolocation</w:t>
       </w:r>
+      <w:proofErr w:type="spellEnd"/>
     </w:p>
     <w:p>
       <w:pPr>
@@ -2840,7 +3787,73 @@
           <w:szCs w:val="20"/>
           <w:lang w:val="en-US" w:eastAsia="es-ES_tradnl"/>
         </w:rPr>
-        <w:t>ionic cordova plugin add cordova-plugin-geolocation</w:t>
+        <w:t xml:space="preserve">ionic </w:t>
+      </w:r>
+      <w:proofErr w:type="spellStart"/>
+      <w:r>
+        <w:rPr>
+          <w:rFonts w:ascii="Menlo" w:hAnsi="Menlo" w:cs="Menlo"/>
+          <w:color w:val="333333"/>
+          <w:sz w:val="20"/>
+          <w:szCs w:val="20"/>
+          <w:lang w:val="en-US" w:eastAsia="es-ES_tradnl"/>
+        </w:rPr>
+        <w:t>cordova</w:t>
+      </w:r>
+      <w:proofErr w:type="spellEnd"/>
+      <w:r>
+        <w:rPr>
+          <w:rFonts w:ascii="Menlo" w:hAnsi="Menlo" w:cs="Menlo"/>
+          <w:color w:val="333333"/>
+          <w:sz w:val="20"/>
+          <w:szCs w:val="20"/>
+          <w:lang w:val="en-US" w:eastAsia="es-ES_tradnl"/>
+        </w:rPr>
+        <w:t xml:space="preserve"> plugin </w:t>
+      </w:r>
+      <w:proofErr w:type="spellStart"/>
+      <w:r>
+        <w:rPr>
+          <w:rFonts w:ascii="Menlo" w:hAnsi="Menlo" w:cs="Menlo"/>
+          <w:color w:val="333333"/>
+          <w:sz w:val="20"/>
+          <w:szCs w:val="20"/>
+          <w:lang w:val="en-US" w:eastAsia="es-ES_tradnl"/>
+        </w:rPr>
+        <w:t>add</w:t>
+      </w:r>
+      <w:proofErr w:type="spellEnd"/>
+      <w:r>
+        <w:rPr>
+          <w:rFonts w:ascii="Menlo" w:hAnsi="Menlo" w:cs="Menlo"/>
+          <w:color w:val="333333"/>
+          <w:sz w:val="20"/>
+          <w:szCs w:val="20"/>
+          <w:lang w:val="en-US" w:eastAsia="es-ES_tradnl"/>
+        </w:rPr>
+        <w:t xml:space="preserve"> </w:t>
+      </w:r>
+      <w:proofErr w:type="spellStart"/>
+      <w:r>
+        <w:rPr>
+          <w:rFonts w:ascii="Menlo" w:hAnsi="Menlo" w:cs="Menlo"/>
+          <w:color w:val="333333"/>
+          <w:sz w:val="20"/>
+          <w:szCs w:val="20"/>
+          <w:lang w:val="en-US" w:eastAsia="es-ES_tradnl"/>
+        </w:rPr>
+        <w:t>cordova</w:t>
+      </w:r>
+      <w:proofErr w:type="spellEnd"/>
+      <w:r>
+        <w:rPr>
+          <w:rFonts w:ascii="Menlo" w:hAnsi="Menlo" w:cs="Menlo"/>
+          <w:color w:val="333333"/>
+          <w:sz w:val="20"/>
+          <w:szCs w:val="20"/>
+          <w:lang w:val="en-US" w:eastAsia="es-ES_tradnl"/>
+        </w:rPr>
+        <w:t>-plugin-geolocation</w:t>
       </w:r>
     </w:p>
     <w:p>
@@ -2861,6 +3874,7 @@
           <w:lang w:val="en-US"/>
         </w:rPr>
       </w:pPr>
+      <w:proofErr w:type="spellStart"/>
       <w:r>
         <w:rPr>
           <w:rStyle w:val="CdigoHTML"/>
@@ -2868,18 +3882,43 @@
           <w:color w:val="333333"/>
           <w:lang w:val="en-US"/>
         </w:rPr>
-        <w:t>npm install --save @ionic-native/geolocation</w:t>
-      </w:r>
-    </w:p>
-    <w:p>
-      <w:r>
-        <w:t>Importarlo en el app.module:</w:t>
-      </w:r>
-    </w:p>
-    <w:p>
-      <w:r>
-        <w:t>En los providers</w:t>
-      </w:r>
+        <w:t>npm</w:t>
+      </w:r>
+      <w:proofErr w:type="spellEnd"/>
+      <w:r>
+        <w:rPr>
+          <w:rStyle w:val="CdigoHTML"/>
+          <w:rFonts w:ascii="Menlo" w:hAnsi="Menlo" w:cs="Menlo"/>
+          <w:color w:val="333333"/>
+          <w:lang w:val="en-US"/>
+        </w:rPr>
+        <w:t xml:space="preserve"> install --save @ionic-native/geolocation</w:t>
+      </w:r>
+    </w:p>
+    <w:p>
+      <w:r>
+        <w:t xml:space="preserve">Importarlo en el </w:t>
+      </w:r>
+      <w:proofErr w:type="spellStart"/>
+      <w:proofErr w:type="gramStart"/>
+      <w:r>
+        <w:t>app.module</w:t>
+      </w:r>
+      <w:proofErr w:type="spellEnd"/>
+      <w:proofErr w:type="gramEnd"/>
+      <w:r>
+        <w:t>:</w:t>
+      </w:r>
+    </w:p>
+    <w:p>
+      <w:r>
+        <w:t xml:space="preserve">En los </w:t>
+      </w:r>
+      <w:proofErr w:type="spellStart"/>
+      <w:r>
+        <w:t>providers</w:t>
+      </w:r>
+      <w:proofErr w:type="spellEnd"/>
     </w:p>
     <w:p>
       <w:r>
@@ -2923,12 +3962,44 @@
     <w:p/>
     <w:p>
       <w:r>
-        <w:t>luego implementar la function de onLocate del add-place</w:t>
-      </w:r>
-    </w:p>
-    <w:p>
-      <w:r>
-        <w:t xml:space="preserve">importar en el constructor el geolocation desde </w:t>
+        <w:t xml:space="preserve">luego implementar la </w:t>
+      </w:r>
+      <w:proofErr w:type="spellStart"/>
+      <w:r>
+        <w:t>function</w:t>
+      </w:r>
+      <w:proofErr w:type="spellEnd"/>
+      <w:r>
+        <w:t xml:space="preserve"> de </w:t>
+      </w:r>
+      <w:proofErr w:type="spellStart"/>
+      <w:r>
+        <w:t>onLocate</w:t>
+      </w:r>
+      <w:proofErr w:type="spellEnd"/>
+      <w:r>
+        <w:t xml:space="preserve"> del </w:t>
+      </w:r>
+      <w:proofErr w:type="spellStart"/>
+      <w:r>
+        <w:t>add</w:t>
+      </w:r>
+      <w:proofErr w:type="spellEnd"/>
+      <w:r>
+        <w:t>-place</w:t>
+      </w:r>
+    </w:p>
+    <w:p>
+      <w:r>
+        <w:t xml:space="preserve">importar en el constructor el </w:t>
+      </w:r>
+      <w:proofErr w:type="spellStart"/>
+      <w:r>
+        <w:t>geolocation</w:t>
+      </w:r>
+      <w:proofErr w:type="spellEnd"/>
+      <w:r>
+        <w:t xml:space="preserve"> desde </w:t>
       </w:r>
     </w:p>
     <w:p>
@@ -2972,7 +4043,15 @@
     </w:p>
     <w:p>
       <w:r>
-        <w:t>y acceder a sus propiedades getCurrentPosition, la que devuelve una promesa a la que se accede y se asignan los valores necesarios para la siguiente pantalla</w:t>
+        <w:t xml:space="preserve">y acceder a sus propiedades </w:t>
+      </w:r>
+      <w:proofErr w:type="spellStart"/>
+      <w:r>
+        <w:t>getCurrentPosition</w:t>
+      </w:r>
+      <w:proofErr w:type="spellEnd"/>
+      <w:r>
+        <w:t>, la que devuelve una promesa a la que se accede y se asignan los valores necesarios para la siguiente pantalla</w:t>
       </w:r>
     </w:p>
     <w:p>
@@ -3037,7 +4116,23 @@
         <w:t>Mientras realiza esta acción demora mientras consulta, por eso es un b</w:t>
       </w:r>
       <w:r>
-        <w:t>uen lugar para poner un loading y toast.</w:t>
+        <w:t xml:space="preserve">uen lugar para poner un </w:t>
+      </w:r>
+      <w:proofErr w:type="spellStart"/>
+      <w:r>
+        <w:t>loading</w:t>
+      </w:r>
+      <w:proofErr w:type="spellEnd"/>
+      <w:r>
+        <w:t xml:space="preserve"> y </w:t>
+      </w:r>
+      <w:proofErr w:type="spellStart"/>
+      <w:r>
+        <w:t>toast</w:t>
+      </w:r>
+      <w:proofErr w:type="spellEnd"/>
+      <w:r>
+        <w:t>.</w:t>
       </w:r>
     </w:p>
     <w:p>
@@ -3085,7 +4180,15 @@
         <w:t>Observació</w:t>
       </w:r>
       <w:r>
-        <w:t>n el gps del celular debe estar en alta calidad.</w:t>
+        <w:t xml:space="preserve">n el </w:t>
+      </w:r>
+      <w:proofErr w:type="spellStart"/>
+      <w:r>
+        <w:t>gps</w:t>
+      </w:r>
+      <w:proofErr w:type="spellEnd"/>
+      <w:r>
+        <w:t xml:space="preserve"> del celular debe estar en alta calidad.</w:t>
       </w:r>
     </w:p>
     <w:p/>
@@ -3109,7 +4212,15 @@
     <w:p/>
     <w:p>
       <w:r>
-        <w:t>En el add-place</w:t>
+        <w:t xml:space="preserve">En el </w:t>
+      </w:r>
+      <w:proofErr w:type="spellStart"/>
+      <w:r>
+        <w:t>add</w:t>
+      </w:r>
+      <w:proofErr w:type="spellEnd"/>
+      <w:r>
+        <w:t>-place</w:t>
       </w:r>
     </w:p>
     <w:p>
@@ -3151,7 +4262,47 @@
           <w:color w:val="333333"/>
           <w:lang w:val="en-US"/>
         </w:rPr>
-        <w:t>ionic cordova plugin add cordova-plugin-camera</w:t>
+        <w:t xml:space="preserve">ionic </w:t>
+      </w:r>
+      <w:proofErr w:type="spellStart"/>
+      <w:r>
+        <w:rPr>
+          <w:rStyle w:val="CdigoHTML"/>
+          <w:rFonts w:ascii="Menlo" w:hAnsi="Menlo" w:cs="Menlo"/>
+          <w:color w:val="333333"/>
+          <w:lang w:val="en-US"/>
+        </w:rPr>
+        <w:t>cordova</w:t>
+      </w:r>
+      <w:proofErr w:type="spellEnd"/>
+      <w:r>
+        <w:rPr>
+          <w:rStyle w:val="CdigoHTML"/>
+          <w:rFonts w:ascii="Menlo" w:hAnsi="Menlo" w:cs="Menlo"/>
+          <w:color w:val="333333"/>
+          <w:lang w:val="en-US"/>
+        </w:rPr>
+        <w:t xml:space="preserve"> plugin add </w:t>
+      </w:r>
+      <w:proofErr w:type="spellStart"/>
+      <w:r>
+        <w:rPr>
+          <w:rStyle w:val="CdigoHTML"/>
+          <w:rFonts w:ascii="Menlo" w:hAnsi="Menlo" w:cs="Menlo"/>
+          <w:color w:val="333333"/>
+          <w:lang w:val="en-US"/>
+        </w:rPr>
+        <w:t>cordova</w:t>
+      </w:r>
+      <w:proofErr w:type="spellEnd"/>
+      <w:r>
+        <w:rPr>
+          <w:rStyle w:val="CdigoHTML"/>
+          <w:rFonts w:ascii="Menlo" w:hAnsi="Menlo" w:cs="Menlo"/>
+          <w:color w:val="333333"/>
+          <w:lang w:val="en-US"/>
+        </w:rPr>
+        <w:t>-plugin-camera</w:t>
       </w:r>
     </w:p>
     <w:p>
@@ -3179,7 +4330,27 @@
           <w:color w:val="333333"/>
           <w:lang w:val="en-US"/>
         </w:rPr>
-        <w:t>$ npm install --save @ionic-native/camera</w:t>
+        <w:t xml:space="preserve">$ </w:t>
+      </w:r>
+      <w:proofErr w:type="spellStart"/>
+      <w:r>
+        <w:rPr>
+          <w:rStyle w:val="CdigoHTML"/>
+          <w:rFonts w:ascii="Menlo" w:hAnsi="Menlo" w:cs="Menlo"/>
+          <w:color w:val="333333"/>
+          <w:lang w:val="en-US"/>
+        </w:rPr>
+        <w:t>npm</w:t>
+      </w:r>
+      <w:proofErr w:type="spellEnd"/>
+      <w:r>
+        <w:rPr>
+          <w:rStyle w:val="CdigoHTML"/>
+          <w:rFonts w:ascii="Menlo" w:hAnsi="Menlo" w:cs="Menlo"/>
+          <w:color w:val="333333"/>
+          <w:lang w:val="en-US"/>
+        </w:rPr>
+        <w:t xml:space="preserve"> install --save @ionic-native/camera</w:t>
       </w:r>
     </w:p>
     <w:p>
@@ -3190,7 +4361,15 @@
         <w:t xml:space="preserve"> en el constructor</w:t>
       </w:r>
       <w:r>
-        <w:t xml:space="preserve"> y en el app module</w:t>
+        <w:t xml:space="preserve"> y en </w:t>
+      </w:r>
+      <w:proofErr w:type="gramStart"/>
+      <w:r>
+        <w:t>el app</w:t>
+      </w:r>
+      <w:proofErr w:type="gramEnd"/>
+      <w:r>
+        <w:t xml:space="preserve"> module</w:t>
       </w:r>
       <w:r>
         <w:t xml:space="preserve"> luego podemos accede</w:t>
@@ -3211,13 +4390,29 @@
         <w:t xml:space="preserve">Aplicando la función, </w:t>
       </w:r>
       <w:r>
-        <w:t>se accede a las propiedades del camera, se declara el tipo de imagen que creara y la orientación del dispositivo.</w:t>
-      </w:r>
-    </w:p>
-    <w:p/>
-    <w:p>
-      <w:r>
-        <w:t>De ser correcto el funcionamiento en este caso imprime el path de la nueva foto</w:t>
+        <w:t xml:space="preserve">se accede a las propiedades </w:t>
+      </w:r>
+      <w:proofErr w:type="gramStart"/>
+      <w:r>
+        <w:t>del camera</w:t>
+      </w:r>
+      <w:proofErr w:type="gramEnd"/>
+      <w:r>
+        <w:t>, se declara el tipo de imagen que creara y la orientación del dispositivo.</w:t>
+      </w:r>
+    </w:p>
+    <w:p/>
+    <w:p>
+      <w:r>
+        <w:t xml:space="preserve">De ser correcto el funcionamiento en este caso imprime el </w:t>
+      </w:r>
+      <w:proofErr w:type="spellStart"/>
+      <w:r>
+        <w:t>path</w:t>
+      </w:r>
+      <w:proofErr w:type="spellEnd"/>
+      <w:r>
+        <w:t xml:space="preserve"> de la nueva foto</w:t>
       </w:r>
     </w:p>
     <w:p/>
@@ -3303,14 +4498,51 @@
     <w:p/>
     <w:p>
       <w:r>
-        <w:t>Siendo la idea mostrar la foto en la pagina de añadir lugar, para luego si se desea guardarla permanentemente en el dispositivo.</w:t>
-      </w:r>
-    </w:p>
-    <w:p/>
-    <w:p>
-      <w:r>
-        <w:t>En el html se crea el espacio donde se mostrara con el src y la variable que se crea con este path</w:t>
-      </w:r>
+        <w:t xml:space="preserve">Siendo la idea mostrar la foto en la </w:t>
+      </w:r>
+      <w:proofErr w:type="spellStart"/>
+      <w:r>
+        <w:t>pagina</w:t>
+      </w:r>
+      <w:proofErr w:type="spellEnd"/>
+      <w:r>
+        <w:t xml:space="preserve"> de añadir lugar, para luego si se desea guardarla permanentemente en el dispositivo.</w:t>
+      </w:r>
+    </w:p>
+    <w:p/>
+    <w:p>
+      <w:r>
+        <w:t xml:space="preserve">En el </w:t>
+      </w:r>
+      <w:proofErr w:type="spellStart"/>
+      <w:r>
+        <w:t>html</w:t>
+      </w:r>
+      <w:proofErr w:type="spellEnd"/>
+      <w:r>
+        <w:t xml:space="preserve"> se crea el espacio donde se </w:t>
+      </w:r>
+      <w:proofErr w:type="gramStart"/>
+      <w:r>
+        <w:t>mostrara</w:t>
+      </w:r>
+      <w:proofErr w:type="gramEnd"/>
+      <w:r>
+        <w:t xml:space="preserve"> con el </w:t>
+      </w:r>
+      <w:proofErr w:type="spellStart"/>
+      <w:r>
+        <w:t>src</w:t>
+      </w:r>
+      <w:proofErr w:type="spellEnd"/>
+      <w:r>
+        <w:t xml:space="preserve"> y la variable que se crea con este </w:t>
+      </w:r>
+      <w:proofErr w:type="spellStart"/>
+      <w:r>
+        <w:t>path</w:t>
+      </w:r>
+      <w:proofErr w:type="spellEnd"/>
       <w:r>
         <w:br/>
       </w:r>
@@ -3355,16 +4587,34 @@
     <w:p/>
     <w:p>
       <w:r>
-        <w:t>Y modificando el ts</w:t>
-      </w:r>
+        <w:t xml:space="preserve">Y modificando el </w:t>
+      </w:r>
+      <w:proofErr w:type="spellStart"/>
+      <w:r>
+        <w:t>ts</w:t>
+      </w:r>
+      <w:proofErr w:type="spellEnd"/>
       <w:r>
         <w:t xml:space="preserve"> añadiéndole las propiedades de la cámara,</w:t>
       </w:r>
     </w:p>
     <w:p>
       <w:r>
-        <w:t>Y utilizando la funcionalidad normalizeURL para convertir el path</w:t>
-      </w:r>
+        <w:t xml:space="preserve">Y utilizando la funcionalidad </w:t>
+      </w:r>
+      <w:proofErr w:type="spellStart"/>
+      <w:r>
+        <w:t>normalizeURL</w:t>
+      </w:r>
+      <w:proofErr w:type="spellEnd"/>
+      <w:r>
+        <w:t xml:space="preserve"> para convertir el </w:t>
+      </w:r>
+      <w:proofErr w:type="spellStart"/>
+      <w:r>
+        <w:t>path</w:t>
+      </w:r>
+      <w:proofErr w:type="spellEnd"/>
     </w:p>
     <w:p>
       <w:r>
@@ -3450,7 +4700,15 @@
     <w:p/>
     <w:p>
       <w:r>
-        <w:t xml:space="preserve">(Aparece un error que parece relacionado al webview) </w:t>
+        <w:t xml:space="preserve">(Aparece un error que parece relacionado al </w:t>
+      </w:r>
+      <w:proofErr w:type="spellStart"/>
+      <w:r>
+        <w:t>webview</w:t>
+      </w:r>
+      <w:proofErr w:type="spellEnd"/>
+      <w:r>
+        <w:t xml:space="preserve">) </w:t>
       </w:r>
       <w:hyperlink r:id="rId65" w:history="1">
         <w:r>
@@ -3464,7 +4722,15 @@
     <w:p/>
     <w:p>
       <w:r>
-        <w:t>Hay que jugar con las versiones del webview, y si es necesario desinstalarlo:</w:t>
+        <w:t xml:space="preserve">Hay que jugar con las versiones del </w:t>
+      </w:r>
+      <w:proofErr w:type="spellStart"/>
+      <w:r>
+        <w:t>webview</w:t>
+      </w:r>
+      <w:proofErr w:type="spellEnd"/>
+      <w:r>
+        <w:t>, y si es necesario desinstalarlo:</w:t>
       </w:r>
     </w:p>
     <w:p>
@@ -3507,7 +4773,322 @@
       </w:r>
     </w:p>
     <w:p/>
-    <w:p>
+    <w:p/>
+    <w:p/>
+    <w:p/>
+    <w:p/>
+    <w:p/>
+    <w:p/>
+    <w:p/>
+    <w:p/>
+    <w:p/>
+    <w:p/>
+    <w:p/>
+    <w:p/>
+    <w:p/>
+    <w:p/>
+    <w:p/>
+    <w:p/>
+    <w:p/>
+    <w:p>
+      <w:r>
+        <w:t xml:space="preserve">Manejando los datos con el servicio </w:t>
+      </w:r>
+      <w:proofErr w:type="spellStart"/>
+      <w:r>
+        <w:t>PlacesService</w:t>
+      </w:r>
+      <w:proofErr w:type="spellEnd"/>
+      <w:r>
+        <w:t>:</w:t>
+      </w:r>
+    </w:p>
+    <w:p/>
+    <w:p>
+      <w:r>
+        <w:t xml:space="preserve">Se crea una carpeta </w:t>
+      </w:r>
+      <w:proofErr w:type="spellStart"/>
+      <w:r>
+        <w:t>services</w:t>
+      </w:r>
+      <w:proofErr w:type="spellEnd"/>
+      <w:r>
+        <w:t xml:space="preserve"> y la clase con un arreglo </w:t>
+      </w:r>
+      <w:proofErr w:type="spellStart"/>
+      <w:r>
+        <w:t>vacio</w:t>
+      </w:r>
+      <w:proofErr w:type="spellEnd"/>
+      <w:r>
+        <w:t xml:space="preserve"> de tipo </w:t>
+      </w:r>
+      <w:proofErr w:type="spellStart"/>
+      <w:r>
+        <w:t>PlaceModel</w:t>
+      </w:r>
+      <w:proofErr w:type="spellEnd"/>
+      <w:r>
+        <w:t>.</w:t>
+      </w:r>
+    </w:p>
+    <w:p/>
+    <w:p>
+      <w:r>
+        <w:drawing>
+          <wp:inline distT="0" distB="0" distL="0" distR="0" wp14:anchorId="609939EB" wp14:editId="4A93B67B">
+            <wp:extent cx="3750781" cy="489634"/>
+            <wp:effectExtent l="0" t="0" r="8890" b="0"/>
+            <wp:docPr id="63" name="Imagen 63"/>
+            <wp:cNvGraphicFramePr>
+              <a:graphicFrameLocks xmlns:a="http://schemas.openxmlformats.org/drawingml/2006/main" noChangeAspect="1"/>
+            </wp:cNvGraphicFramePr>
+            <a:graphic xmlns:a="http://schemas.openxmlformats.org/drawingml/2006/main">
+              <a:graphicData uri="http://schemas.openxmlformats.org/drawingml/2006/picture">
+                <pic:pic xmlns:pic="http://schemas.openxmlformats.org/drawingml/2006/picture">
+                  <pic:nvPicPr>
+                    <pic:cNvPr id="1" name=""/>
+                    <pic:cNvPicPr/>
+                  </pic:nvPicPr>
+                  <pic:blipFill>
+                    <a:blip r:embed="rId67"/>
+                    <a:stretch>
+                      <a:fillRect/>
+                    </a:stretch>
+                  </pic:blipFill>
+                  <pic:spPr>
+                    <a:xfrm>
+                      <a:off x="0" y="0"/>
+                      <a:ext cx="3757992" cy="490575"/>
+                    </a:xfrm>
+                    <a:prstGeom prst="rect">
+                      <a:avLst/>
+                    </a:prstGeom>
+                  </pic:spPr>
+                </pic:pic>
+              </a:graphicData>
+            </a:graphic>
+          </wp:inline>
+        </w:drawing>
+      </w:r>
+    </w:p>
+    <w:p/>
+    <w:p>
+      <w:r>
+        <w:t>Se crea la función para añadir un lugar a un arreglo local donde se pueda consultar.</w:t>
+      </w:r>
+    </w:p>
+    <w:p>
+      <w:r>
+        <w:drawing>
+          <wp:inline distT="0" distB="0" distL="0" distR="0" wp14:anchorId="6F0267D9" wp14:editId="4F5BF8E2">
+            <wp:extent cx="4050360" cy="698891"/>
+            <wp:effectExtent l="0" t="0" r="0" b="12700"/>
+            <wp:docPr id="64" name="Imagen 64"/>
+            <wp:cNvGraphicFramePr>
+              <a:graphicFrameLocks xmlns:a="http://schemas.openxmlformats.org/drawingml/2006/main" noChangeAspect="1"/>
+            </wp:cNvGraphicFramePr>
+            <a:graphic xmlns:a="http://schemas.openxmlformats.org/drawingml/2006/main">
+              <a:graphicData uri="http://schemas.openxmlformats.org/drawingml/2006/picture">
+                <pic:pic xmlns:pic="http://schemas.openxmlformats.org/drawingml/2006/picture">
+                  <pic:nvPicPr>
+                    <pic:cNvPr id="1" name=""/>
+                    <pic:cNvPicPr/>
+                  </pic:nvPicPr>
+                  <pic:blipFill>
+                    <a:blip r:embed="rId68"/>
+                    <a:stretch>
+                      <a:fillRect/>
+                    </a:stretch>
+                  </pic:blipFill>
+                  <pic:spPr>
+                    <a:xfrm>
+                      <a:off x="0" y="0"/>
+                      <a:ext cx="4079724" cy="703958"/>
+                    </a:xfrm>
+                    <a:prstGeom prst="rect">
+                      <a:avLst/>
+                    </a:prstGeom>
+                  </pic:spPr>
+                </pic:pic>
+              </a:graphicData>
+            </a:graphic>
+          </wp:inline>
+        </w:drawing>
+      </w:r>
+    </w:p>
+    <w:p>
+      <w:r>
+        <w:t>y creando un método que retorne una copia del arreglo de lugares almacenados.</w:t>
+      </w:r>
+    </w:p>
+    <w:p>
+      <w:r>
+        <w:drawing>
+          <wp:inline distT="0" distB="0" distL="0" distR="0" wp14:anchorId="567FA324" wp14:editId="595D0D26">
+            <wp:extent cx="2054323" cy="439641"/>
+            <wp:effectExtent l="0" t="0" r="3175" b="0"/>
+            <wp:docPr id="65" name="Imagen 65"/>
+            <wp:cNvGraphicFramePr>
+              <a:graphicFrameLocks xmlns:a="http://schemas.openxmlformats.org/drawingml/2006/main" noChangeAspect="1"/>
+            </wp:cNvGraphicFramePr>
+            <a:graphic xmlns:a="http://schemas.openxmlformats.org/drawingml/2006/main">
+              <a:graphicData uri="http://schemas.openxmlformats.org/drawingml/2006/picture">
+                <pic:pic xmlns:pic="http://schemas.openxmlformats.org/drawingml/2006/picture">
+                  <pic:nvPicPr>
+                    <pic:cNvPr id="1" name=""/>
+                    <pic:cNvPicPr/>
+                  </pic:nvPicPr>
+                  <pic:blipFill>
+                    <a:blip r:embed="rId69"/>
+                    <a:stretch>
+                      <a:fillRect/>
+                    </a:stretch>
+                  </pic:blipFill>
+                  <pic:spPr>
+                    <a:xfrm>
+                      <a:off x="0" y="0"/>
+                      <a:ext cx="2062018" cy="441288"/>
+                    </a:xfrm>
+                    <a:prstGeom prst="rect">
+                      <a:avLst/>
+                    </a:prstGeom>
+                  </pic:spPr>
+                </pic:pic>
+              </a:graphicData>
+            </a:graphic>
+          </wp:inline>
+        </w:drawing>
+      </w:r>
+    </w:p>
+    <w:p/>
+    <w:p/>
+    <w:p>
+      <w:r>
+        <w:t>Mostrando los lugares almacenados:</w:t>
+      </w:r>
+    </w:p>
+    <w:p/>
+    <w:p>
+      <w:r>
+        <w:t xml:space="preserve">En el home.html se van a mostrar en </w:t>
+      </w:r>
+      <w:proofErr w:type="spellStart"/>
+      <w:r>
+        <w:t>cards</w:t>
+      </w:r>
+      <w:proofErr w:type="spellEnd"/>
+    </w:p>
+    <w:p>
+      <w:r>
+        <w:drawing>
+          <wp:inline distT="0" distB="0" distL="0" distR="0" wp14:anchorId="35E88F46" wp14:editId="79489425">
+            <wp:extent cx="3997423" cy="1459118"/>
+            <wp:effectExtent l="0" t="0" r="0" b="0"/>
+            <wp:docPr id="66" name="Imagen 66"/>
+            <wp:cNvGraphicFramePr>
+              <a:graphicFrameLocks xmlns:a="http://schemas.openxmlformats.org/drawingml/2006/main" noChangeAspect="1"/>
+            </wp:cNvGraphicFramePr>
+            <a:graphic xmlns:a="http://schemas.openxmlformats.org/drawingml/2006/main">
+              <a:graphicData uri="http://schemas.openxmlformats.org/drawingml/2006/picture">
+                <pic:pic xmlns:pic="http://schemas.openxmlformats.org/drawingml/2006/picture">
+                  <pic:nvPicPr>
+                    <pic:cNvPr id="1" name=""/>
+                    <pic:cNvPicPr/>
+                  </pic:nvPicPr>
+                  <pic:blipFill>
+                    <a:blip r:embed="rId70"/>
+                    <a:stretch>
+                      <a:fillRect/>
+                    </a:stretch>
+                  </pic:blipFill>
+                  <pic:spPr>
+                    <a:xfrm>
+                      <a:off x="0" y="0"/>
+                      <a:ext cx="4011173" cy="1464137"/>
+                    </a:xfrm>
+                    <a:prstGeom prst="rect">
+                      <a:avLst/>
+                    </a:prstGeom>
+                  </pic:spPr>
+                </pic:pic>
+              </a:graphicData>
+            </a:graphic>
+          </wp:inline>
+        </w:drawing>
+      </w:r>
+    </w:p>
+    <w:p/>
+    <w:p>
+      <w:r>
+        <w:t>Ahora hay que crear el arreglo de Place para cargarlo con la información del servicio.</w:t>
+      </w:r>
+    </w:p>
+    <w:p>
+      <w:r>
+        <w:t xml:space="preserve">Añadiendo el servicio </w:t>
+      </w:r>
+      <w:proofErr w:type="gramStart"/>
+      <w:r>
+        <w:t>al app</w:t>
+      </w:r>
+      <w:proofErr w:type="gramEnd"/>
+      <w:r>
+        <w:t xml:space="preserve"> – </w:t>
+      </w:r>
+      <w:proofErr w:type="spellStart"/>
+      <w:r>
+        <w:t>providers</w:t>
+      </w:r>
+      <w:proofErr w:type="spellEnd"/>
+      <w:r>
+        <w:t>,</w:t>
+      </w:r>
+    </w:p>
+    <w:p>
+      <w:r>
+        <w:t>En el constructor de home, y luego accediendo a sus funciones.</w:t>
+      </w:r>
+    </w:p>
+    <w:p>
+      <w:r>
+        <w:drawing>
+          <wp:inline distT="0" distB="0" distL="0" distR="0" wp14:anchorId="4C2D4B7A" wp14:editId="7BDAC196">
+            <wp:extent cx="3425923" cy="1366952"/>
+            <wp:effectExtent l="0" t="0" r="3175" b="5080"/>
+            <wp:docPr id="67" name="Imagen 67"/>
+            <wp:cNvGraphicFramePr>
+              <a:graphicFrameLocks xmlns:a="http://schemas.openxmlformats.org/drawingml/2006/main" noChangeAspect="1"/>
+            </wp:cNvGraphicFramePr>
+            <a:graphic xmlns:a="http://schemas.openxmlformats.org/drawingml/2006/main">
+              <a:graphicData uri="http://schemas.openxmlformats.org/drawingml/2006/picture">
+                <pic:pic xmlns:pic="http://schemas.openxmlformats.org/drawingml/2006/picture">
+                  <pic:nvPicPr>
+                    <pic:cNvPr id="1" name=""/>
+                    <pic:cNvPicPr/>
+                  </pic:nvPicPr>
+                  <pic:blipFill>
+                    <a:blip r:embed="rId71"/>
+                    <a:stretch>
+                      <a:fillRect/>
+                    </a:stretch>
+                  </pic:blipFill>
+                  <pic:spPr>
+                    <a:xfrm>
+                      <a:off x="0" y="0"/>
+                      <a:ext cx="3438463" cy="1371956"/>
+                    </a:xfrm>
+                    <a:prstGeom prst="rect">
+                      <a:avLst/>
+                    </a:prstGeom>
+                  </pic:spPr>
+                </pic:pic>
+              </a:graphicData>
+            </a:graphic>
+          </wp:inline>
+        </w:drawing>
+      </w:r>
       <w:bookmarkStart w:id="0" w:name="_GoBack"/>
       <w:bookmarkEnd w:id="0"/>
     </w:p>

</xml_diff>

<commit_message>
show/hide map on place
</commit_message>
<xml_diff>
--- a/Awesome places.docx
+++ b/Awesome places.docx
@@ -5094,7 +5094,10 @@
     <w:p/>
     <w:p>
       <w:r>
-        <w:t xml:space="preserve">Importante, recordar que el nombre en el </w:t>
+        <w:t xml:space="preserve">Importante, recordar que el nombre </w:t>
+      </w:r>
+      <w:r>
+        <w:t xml:space="preserve">en el </w:t>
       </w:r>
       <w:proofErr w:type="spellStart"/>
       <w:r>
@@ -5102,15 +5105,10 @@
       </w:r>
       <w:proofErr w:type="spellEnd"/>
       <w:r>
-        <w:t xml:space="preserve"> sea el que se </w:t>
-      </w:r>
-      <w:proofErr w:type="spellStart"/>
-      <w:r>
-        <w:t>utilize</w:t>
-      </w:r>
-      <w:proofErr w:type="spellEnd"/>
-      <w:r>
-        <w:t xml:space="preserve"> en los </w:t>
+        <w:t xml:space="preserve"> sea el que se utilic</w:t>
+      </w:r>
+      <w:r>
+        <w:t xml:space="preserve">e en los </w:t>
       </w:r>
       <w:proofErr w:type="spellStart"/>
       <w:r>
@@ -5200,11 +5198,117 @@
         </w:drawing>
       </w:r>
     </w:p>
+    <w:p>
+      <w:r>
+        <w:drawing>
+          <wp:inline distT="0" distB="0" distL="0" distR="0" wp14:anchorId="247CE1FC" wp14:editId="17D3163C">
+            <wp:extent cx="2845932" cy="2286782"/>
+            <wp:effectExtent l="0" t="0" r="0" b="0"/>
+            <wp:docPr id="73" name="Imagen 73"/>
+            <wp:cNvGraphicFramePr>
+              <a:graphicFrameLocks xmlns:a="http://schemas.openxmlformats.org/drawingml/2006/main" noChangeAspect="1"/>
+            </wp:cNvGraphicFramePr>
+            <a:graphic xmlns:a="http://schemas.openxmlformats.org/drawingml/2006/main">
+              <a:graphicData uri="http://schemas.openxmlformats.org/drawingml/2006/picture">
+                <pic:pic xmlns:pic="http://schemas.openxmlformats.org/drawingml/2006/picture">
+                  <pic:nvPicPr>
+                    <pic:cNvPr id="1" name=""/>
+                    <pic:cNvPicPr/>
+                  </pic:nvPicPr>
+                  <pic:blipFill>
+                    <a:blip r:embed="rId74"/>
+                    <a:stretch>
+                      <a:fillRect/>
+                    </a:stretch>
+                  </pic:blipFill>
+                  <pic:spPr>
+                    <a:xfrm>
+                      <a:off x="0" y="0"/>
+                      <a:ext cx="2854658" cy="2293793"/>
+                    </a:xfrm>
+                    <a:prstGeom prst="rect">
+                      <a:avLst/>
+                    </a:prstGeom>
+                  </pic:spPr>
+                </pic:pic>
+              </a:graphicData>
+            </a:graphic>
+          </wp:inline>
+        </w:drawing>
+      </w:r>
+      <w:r>
+        <w:drawing>
+          <wp:inline distT="0" distB="0" distL="0" distR="0" wp14:anchorId="5385CCF7" wp14:editId="4F15142B">
+            <wp:extent cx="1844677" cy="3125568"/>
+            <wp:effectExtent l="0" t="0" r="9525" b="0"/>
+            <wp:docPr id="71" name="Imagen 71"/>
+            <wp:cNvGraphicFramePr>
+              <a:graphicFrameLocks xmlns:a="http://schemas.openxmlformats.org/drawingml/2006/main" noChangeAspect="1"/>
+            </wp:cNvGraphicFramePr>
+            <a:graphic xmlns:a="http://schemas.openxmlformats.org/drawingml/2006/main">
+              <a:graphicData uri="http://schemas.openxmlformats.org/drawingml/2006/picture">
+                <pic:pic xmlns:pic="http://schemas.openxmlformats.org/drawingml/2006/picture">
+                  <pic:nvPicPr>
+                    <pic:cNvPr id="1" name=""/>
+                    <pic:cNvPicPr/>
+                  </pic:nvPicPr>
+                  <pic:blipFill>
+                    <a:blip r:embed="rId75"/>
+                    <a:stretch>
+                      <a:fillRect/>
+                    </a:stretch>
+                  </pic:blipFill>
+                  <pic:spPr>
+                    <a:xfrm>
+                      <a:off x="0" y="0"/>
+                      <a:ext cx="1847712" cy="3130710"/>
+                    </a:xfrm>
+                    <a:prstGeom prst="rect">
+                      <a:avLst/>
+                    </a:prstGeom>
+                  </pic:spPr>
+                </pic:pic>
+              </a:graphicData>
+            </a:graphic>
+          </wp:inline>
+        </w:drawing>
+      </w:r>
+    </w:p>
+    <w:p/>
+    <w:p/>
+    <w:p/>
+    <w:p/>
+    <w:p/>
+    <w:p/>
+    <w:p/>
+    <w:p/>
+    <w:p/>
+    <w:p/>
+    <w:p/>
+    <w:p/>
+    <w:p/>
+    <w:p/>
+    <w:p/>
+    <w:p>
+      <w:r>
+        <w:t xml:space="preserve">Configurando la vista al hacer </w:t>
+      </w:r>
+      <w:proofErr w:type="spellStart"/>
+      <w:r>
+        <w:t>click</w:t>
+      </w:r>
+      <w:proofErr w:type="spellEnd"/>
+      <w:r>
+        <w:t xml:space="preserve"> en un lugar:</w:t>
+      </w:r>
+    </w:p>
     <w:p/>
     <w:p>
       <w:bookmarkStart w:id="0" w:name="_GoBack"/>
       <w:bookmarkEnd w:id="0"/>
     </w:p>
+    <w:p/>
+    <w:p/>
     <w:p/>
     <w:p/>
     <w:p/>

</xml_diff>